<commit_message>
cambios en docs y suma de lineamientos finales
</commit_message>
<xml_diff>
--- a/DOCS/Análisis de Requerimientos.docx
+++ b/DOCS/Análisis de Requerimientos.docx
@@ -1,6 +1,6 @@
 
 <file path=word/document.xml><?xml version="1.0" encoding="utf-8"?>
-<w:document xmlns:wpc="http://schemas.microsoft.com/office/word/2010/wordprocessingCanvas" xmlns:cx="http://schemas.microsoft.com/office/drawing/2014/chartex" xmlns:cx1="http://schemas.microsoft.com/office/drawing/2015/9/8/chartex" xmlns:cx2="http://schemas.microsoft.com/office/drawing/2015/10/21/chartex" xmlns:cx3="http://schemas.microsoft.com/office/drawing/2016/5/9/chartex" xmlns:cx4="http://schemas.microsoft.com/office/drawing/2016/5/10/chartex" xmlns:cx5="http://schemas.microsoft.com/office/drawing/2016/5/11/chartex" xmlns:cx6="http://schemas.microsoft.com/office/drawing/2016/5/12/chartex" xmlns:cx7="http://schemas.microsoft.com/office/drawing/2016/5/13/chartex" xmlns:cx8="http://schemas.microsoft.com/office/drawing/2016/5/14/chartex" xmlns:mc="http://schemas.openxmlformats.org/markup-compatibility/2006" xmlns:aink="http://schemas.microsoft.com/office/drawing/2016/ink" xmlns:am3d="http://schemas.microsoft.com/office/drawing/2017/model3d" xmlns:o="urn:schemas-microsoft-com:office:office" xmlns:oel="http://schemas.microsoft.com/office/2019/extlst" xmlns:r="http://schemas.openxmlformats.org/officeDocument/2006/relationships" xmlns:m="http://schemas.openxmlformats.org/officeDocument/2006/math" xmlns:v="urn:schemas-microsoft-com:vml" xmlns:wp14="http://schemas.microsoft.com/office/word/2010/wordprocessingDrawing" xmlns:wp="http://schemas.openxmlformats.org/drawingml/2006/wordprocessingDrawing" xmlns:w10="urn:schemas-microsoft-com:office:word" xmlns:w="http://schemas.openxmlformats.org/wordprocessingml/2006/main" xmlns:w14="http://schemas.microsoft.com/office/word/2010/wordml" xmlns:w15="http://schemas.microsoft.com/office/word/2012/wordml" xmlns:w16cex="http://schemas.microsoft.com/office/word/2018/wordml/cex" xmlns:w16cid="http://schemas.microsoft.com/office/word/2016/wordml/cid" xmlns:w16="http://schemas.microsoft.com/office/word/2018/wordml" xmlns:w16du="http://schemas.microsoft.com/office/word/2023/wordml/word16du" xmlns:w16sdtdh="http://schemas.microsoft.com/office/word/2020/wordml/sdtdatahash" xmlns:w16sdtfl="http://schemas.microsoft.com/office/word/2024/wordml/sdtformatlock" xmlns:w16se="http://schemas.microsoft.com/office/word/2015/wordml/symex" xmlns:wpg="http://schemas.microsoft.com/office/word/2010/wordprocessingGroup" xmlns:wpi="http://schemas.microsoft.com/office/word/2010/wordprocessingInk" xmlns:wne="http://schemas.microsoft.com/office/word/2006/wordml" xmlns:wps="http://schemas.microsoft.com/office/word/2010/wordprocessingShape" mc:Ignorable="w14 w15 w16se w16cid w16 w16cex w16sdtdh w16sdtfl w16du wp14">
+<w:document xmlns:wpc="http://schemas.microsoft.com/office/word/2010/wordprocessingCanvas" xmlns:cx="http://schemas.microsoft.com/office/drawing/2014/chartex" xmlns:cx1="http://schemas.microsoft.com/office/drawing/2015/9/8/chartex" xmlns:cx2="http://schemas.microsoft.com/office/drawing/2015/10/21/chartex" xmlns:cx3="http://schemas.microsoft.com/office/drawing/2016/5/9/chartex" xmlns:cx4="http://schemas.microsoft.com/office/drawing/2016/5/10/chartex" xmlns:cx5="http://schemas.microsoft.com/office/drawing/2016/5/11/chartex" xmlns:cx6="http://schemas.microsoft.com/office/drawing/2016/5/12/chartex" xmlns:cx7="http://schemas.microsoft.com/office/drawing/2016/5/13/chartex" xmlns:cx8="http://schemas.microsoft.com/office/drawing/2016/5/14/chartex" xmlns:mc="http://schemas.openxmlformats.org/markup-compatibility/2006" xmlns:aink="http://schemas.microsoft.com/office/drawing/2016/ink" xmlns:am3d="http://schemas.microsoft.com/office/drawing/2017/model3d" xmlns:o="urn:schemas-microsoft-com:office:office" xmlns:r="http://schemas.openxmlformats.org/officeDocument/2006/relationships" xmlns:m="http://schemas.openxmlformats.org/officeDocument/2006/math" xmlns:v="urn:schemas-microsoft-com:vml" xmlns:wp14="http://schemas.microsoft.com/office/word/2010/wordprocessingDrawing" xmlns:wp="http://schemas.openxmlformats.org/drawingml/2006/wordprocessingDrawing" xmlns:w10="urn:schemas-microsoft-com:office:word" xmlns:w="http://schemas.openxmlformats.org/wordprocessingml/2006/main" xmlns:w14="http://schemas.microsoft.com/office/word/2010/wordml" xmlns:w15="http://schemas.microsoft.com/office/word/2012/wordml" xmlns:w16cex="http://schemas.microsoft.com/office/word/2018/wordml/cex" xmlns:w16cid="http://schemas.microsoft.com/office/word/2016/wordml/cid" xmlns:w16="http://schemas.microsoft.com/office/word/2018/wordml" xmlns:w16sdtdh="http://schemas.microsoft.com/office/word/2020/wordml/sdtdatahash" xmlns:w16se="http://schemas.microsoft.com/office/word/2015/wordml/symex" xmlns:wpg="http://schemas.microsoft.com/office/word/2010/wordprocessingGroup" xmlns:wpi="http://schemas.microsoft.com/office/word/2010/wordprocessingInk" xmlns:wne="http://schemas.microsoft.com/office/word/2006/wordml" xmlns:wps="http://schemas.microsoft.com/office/word/2010/wordprocessingShape" mc:Ignorable="w14 w15 w16se w16cid w16 w16cex w16sdtdh wp14">
   <w:body>
     <w:p>
       <w:pPr>
@@ -33,7 +33,23 @@
           <w:rFonts w:ascii="Segoe UI Emoji" w:hAnsi="Segoe UI Emoji"/>
           <w:sz w:val="24"/>
         </w:rPr>
-        <w:t>Como lo dicho en la introducción se requiere desarrollar un programa que represente un Ecommerce, que permita al emprendedor exponer sus productos y en caso de ser necesario gestionar las compras y usuarios compradores.</w:t>
+        <w:t xml:space="preserve">Como lo dicho en la introducción se requiere desarrollar un programa que represente un </w:t>
+      </w:r>
+      <w:proofErr w:type="spellStart"/>
+      <w:r>
+        <w:rPr>
+          <w:rFonts w:ascii="Segoe UI Emoji" w:hAnsi="Segoe UI Emoji"/>
+          <w:sz w:val="24"/>
+        </w:rPr>
+        <w:t>Ecommerce</w:t>
+      </w:r>
+      <w:proofErr w:type="spellEnd"/>
+      <w:r>
+        <w:rPr>
+          <w:rFonts w:ascii="Segoe UI Emoji" w:hAnsi="Segoe UI Emoji"/>
+          <w:sz w:val="24"/>
+        </w:rPr>
+        <w:t>, que permita al emprendedor exponer sus productos y en caso de ser necesario gestionar las compras y usuarios compradores.</w:t>
       </w:r>
     </w:p>
     <w:p>
@@ -867,7 +883,25 @@
           <w:iCs/>
           <w:sz w:val="24"/>
         </w:rPr>
-        <w:t xml:space="preserve">, sin necesariamente logearse, </w:t>
+        <w:t xml:space="preserve">, sin necesariamente </w:t>
+      </w:r>
+      <w:proofErr w:type="spellStart"/>
+      <w:r>
+        <w:rPr>
+          <w:rFonts w:ascii="Segoe UI Emoji" w:hAnsi="Segoe UI Emoji"/>
+          <w:iCs/>
+          <w:sz w:val="24"/>
+        </w:rPr>
+        <w:t>logearse</w:t>
+      </w:r>
+      <w:proofErr w:type="spellEnd"/>
+      <w:r>
+        <w:rPr>
+          <w:rFonts w:ascii="Segoe UI Emoji" w:hAnsi="Segoe UI Emoji"/>
+          <w:iCs/>
+          <w:sz w:val="24"/>
+        </w:rPr>
+        <w:t xml:space="preserve">, </w:t>
       </w:r>
       <w:r>
         <w:rPr>
@@ -2062,37 +2096,14 @@
           <w:i/>
           <w:sz w:val="24"/>
         </w:rPr>
-        <w:t>RF</w:t>
-      </w:r>
-      <w:r>
-        <w:rPr>
-          <w:rFonts w:ascii="Segoe UI Emoji" w:hAnsi="Segoe UI Emoji"/>
-          <w:i/>
-          <w:sz w:val="24"/>
-        </w:rPr>
-        <w:t>U</w:t>
-      </w:r>
-      <w:r>
-        <w:rPr>
-          <w:rFonts w:ascii="Segoe UI Emoji" w:hAnsi="Segoe UI Emoji"/>
-          <w:i/>
-          <w:sz w:val="24"/>
-        </w:rPr>
-        <w:t>-</w:t>
-      </w:r>
-      <w:r>
-        <w:rPr>
-          <w:rFonts w:ascii="Segoe UI Emoji" w:hAnsi="Segoe UI Emoji"/>
-          <w:sz w:val="24"/>
-        </w:rPr>
-        <w:t>4</w:t>
-      </w:r>
-      <w:r>
-        <w:rPr>
-          <w:rFonts w:ascii="Segoe UI Emoji" w:hAnsi="Segoe UI Emoji"/>
-          <w:sz w:val="24"/>
-        </w:rPr>
-        <w:t xml:space="preserve"> </w:t>
+        <w:t>RFU-</w:t>
+      </w:r>
+      <w:r>
+        <w:rPr>
+          <w:rFonts w:ascii="Segoe UI Emoji" w:hAnsi="Segoe UI Emoji"/>
+          <w:sz w:val="24"/>
+        </w:rPr>
+        <w:t xml:space="preserve">4 </w:t>
       </w:r>
       <w:r>
         <w:rPr>
@@ -2821,2344 +2832,6 @@
         <w:pStyle w:val="Prrafodelista"/>
         <w:rPr>
           <w:rFonts w:ascii="Segoe UI Emoji" w:hAnsi="Segoe UI Emoji"/>
-          <w:sz w:val="24"/>
-        </w:rPr>
-      </w:pPr>
-    </w:p>
-    <w:p>
-      <w:pPr>
-        <w:jc w:val="center"/>
-        <w:rPr>
-          <w:rFonts w:ascii="Segoe UI Emoji" w:hAnsi="Segoe UI Emoji"/>
-          <w:b/>
-          <w:bCs/>
-          <w:sz w:val="24"/>
-          <w:u w:val="single"/>
-        </w:rPr>
-      </w:pPr>
-      <w:r>
-        <w:rPr>
-          <w:rFonts w:ascii="Segoe UI Emoji" w:hAnsi="Segoe UI Emoji"/>
-          <w:b/>
-          <w:bCs/>
-          <w:sz w:val="24"/>
-          <w:u w:val="single"/>
-        </w:rPr>
-        <w:lastRenderedPageBreak/>
-        <w:t>Modelado de Requisitos Funcionales:</w:t>
-      </w:r>
-    </w:p>
-    <w:p>
-      <w:pPr>
-        <w:pStyle w:val="Prrafodelista"/>
-        <w:jc w:val="center"/>
-        <w:rPr>
-          <w:rFonts w:ascii="Segoe UI Emoji" w:hAnsi="Segoe UI Emoji"/>
-          <w:b/>
-          <w:bCs/>
-          <w:sz w:val="24"/>
-          <w:u w:val="single"/>
-        </w:rPr>
-      </w:pPr>
-    </w:p>
-    <w:tbl>
-      <w:tblPr>
-        <w:tblW w:w="0" w:type="auto"/>
-        <w:tblInd w:w="79" w:type="dxa"/>
-        <w:tblBorders>
-          <w:top w:val="single" w:sz="4" w:space="0" w:color="auto"/>
-          <w:left w:val="single" w:sz="4" w:space="0" w:color="auto"/>
-          <w:bottom w:val="single" w:sz="4" w:space="0" w:color="auto"/>
-          <w:right w:val="single" w:sz="4" w:space="0" w:color="auto"/>
-          <w:insideH w:val="single" w:sz="4" w:space="0" w:color="auto"/>
-          <w:insideV w:val="single" w:sz="4" w:space="0" w:color="auto"/>
-        </w:tblBorders>
-        <w:tblCellMar>
-          <w:left w:w="70" w:type="dxa"/>
-          <w:right w:w="70" w:type="dxa"/>
-        </w:tblCellMar>
-        <w:tblLook w:val="0000" w:firstRow="0" w:lastRow="0" w:firstColumn="0" w:lastColumn="0" w:noHBand="0" w:noVBand="0"/>
-      </w:tblPr>
-      <w:tblGrid>
-        <w:gridCol w:w="1632"/>
-        <w:gridCol w:w="804"/>
-        <w:gridCol w:w="5699"/>
-      </w:tblGrid>
-      <w:tr>
-        <w:trPr>
-          <w:trHeight w:val="507"/>
-        </w:trPr>
-        <w:tc>
-          <w:tcPr>
-            <w:tcW w:w="1632" w:type="dxa"/>
-          </w:tcPr>
-          <w:p>
-            <w:pPr>
-              <w:pStyle w:val="Prrafodelista"/>
-              <w:ind w:left="0"/>
-              <w:rPr>
-                <w:rFonts w:ascii="Segoe UI Emoji" w:hAnsi="Segoe UI Emoji"/>
-                <w:b/>
-                <w:bCs/>
-                <w:sz w:val="24"/>
-                <w:u w:val="single"/>
-              </w:rPr>
-            </w:pPr>
-            <w:r>
-              <w:rPr>
-                <w:rFonts w:ascii="Segoe UI Emoji" w:hAnsi="Segoe UI Emoji"/>
-                <w:b/>
-                <w:bCs/>
-                <w:sz w:val="24"/>
-                <w:u w:val="single"/>
-              </w:rPr>
-              <w:t>RF</w:t>
-            </w:r>
-            <w:r>
-              <w:rPr>
-                <w:rFonts w:ascii="Segoe UI Emoji" w:hAnsi="Segoe UI Emoji"/>
-                <w:b/>
-                <w:bCs/>
-                <w:sz w:val="24"/>
-                <w:u w:val="single"/>
-              </w:rPr>
-              <w:t>C</w:t>
-            </w:r>
-            <w:r>
-              <w:rPr>
-                <w:rFonts w:ascii="Segoe UI Emoji" w:hAnsi="Segoe UI Emoji"/>
-                <w:b/>
-                <w:bCs/>
-                <w:sz w:val="24"/>
-                <w:u w:val="single"/>
-              </w:rPr>
-              <w:t>-</w:t>
-            </w:r>
-            <w:r>
-              <w:rPr>
-                <w:rFonts w:ascii="Segoe UI Emoji" w:hAnsi="Segoe UI Emoji"/>
-                <w:b/>
-                <w:bCs/>
-                <w:sz w:val="24"/>
-                <w:u w:val="single"/>
-              </w:rPr>
-              <w:t>03</w:t>
-            </w:r>
-          </w:p>
-        </w:tc>
-        <w:tc>
-          <w:tcPr>
-            <w:tcW w:w="6503" w:type="dxa"/>
-            <w:gridSpan w:val="2"/>
-          </w:tcPr>
-          <w:p>
-            <w:pPr>
-              <w:pStyle w:val="Prrafodelista"/>
-              <w:ind w:left="0"/>
-              <w:rPr>
-                <w:rFonts w:ascii="Segoe UI Emoji" w:hAnsi="Segoe UI Emoji"/>
-                <w:b/>
-                <w:bCs/>
-                <w:sz w:val="24"/>
-                <w:u w:val="single"/>
-              </w:rPr>
-            </w:pPr>
-            <w:r>
-              <w:rPr>
-                <w:rFonts w:ascii="Segoe UI Emoji" w:hAnsi="Segoe UI Emoji"/>
-                <w:b/>
-                <w:bCs/>
-                <w:sz w:val="24"/>
-                <w:u w:val="single"/>
-              </w:rPr>
-              <w:t>Realizar Compra</w:t>
-            </w:r>
-          </w:p>
-        </w:tc>
-      </w:tr>
-      <w:tr>
-        <w:trPr>
-          <w:trHeight w:val="571"/>
-        </w:trPr>
-        <w:tc>
-          <w:tcPr>
-            <w:tcW w:w="1632" w:type="dxa"/>
-          </w:tcPr>
-          <w:p>
-            <w:pPr>
-              <w:pStyle w:val="Prrafodelista"/>
-              <w:ind w:left="0"/>
-              <w:rPr>
-                <w:rFonts w:ascii="Segoe UI Emoji" w:hAnsi="Segoe UI Emoji"/>
-                <w:b/>
-                <w:bCs/>
-                <w:sz w:val="24"/>
-                <w:u w:val="single"/>
-              </w:rPr>
-            </w:pPr>
-            <w:r>
-              <w:rPr>
-                <w:rFonts w:ascii="Segoe UI Emoji" w:hAnsi="Segoe UI Emoji"/>
-                <w:b/>
-                <w:bCs/>
-                <w:sz w:val="24"/>
-                <w:u w:val="single"/>
-              </w:rPr>
-              <w:t>Autor</w:t>
-            </w:r>
-            <w:r>
-              <w:rPr>
-                <w:rFonts w:ascii="Segoe UI Emoji" w:hAnsi="Segoe UI Emoji"/>
-                <w:b/>
-                <w:bCs/>
-                <w:sz w:val="24"/>
-                <w:u w:val="single"/>
-              </w:rPr>
-              <w:t>es</w:t>
-            </w:r>
-          </w:p>
-        </w:tc>
-        <w:tc>
-          <w:tcPr>
-            <w:tcW w:w="6503" w:type="dxa"/>
-            <w:gridSpan w:val="2"/>
-          </w:tcPr>
-          <w:p>
-            <w:pPr>
-              <w:pStyle w:val="Prrafodelista"/>
-              <w:ind w:left="0"/>
-              <w:rPr>
-                <w:rFonts w:ascii="Segoe UI Emoji" w:hAnsi="Segoe UI Emoji"/>
-                <w:b/>
-                <w:bCs/>
-                <w:sz w:val="24"/>
-              </w:rPr>
-            </w:pPr>
-            <w:r>
-              <w:rPr>
-                <w:rFonts w:ascii="Segoe UI Emoji" w:hAnsi="Segoe UI Emoji"/>
-                <w:b/>
-                <w:bCs/>
-                <w:sz w:val="24"/>
-              </w:rPr>
-              <w:t>Bugia Gino</w:t>
-            </w:r>
-          </w:p>
-        </w:tc>
-      </w:tr>
-      <w:tr>
-        <w:trPr>
-          <w:trHeight w:val="407"/>
-        </w:trPr>
-        <w:tc>
-          <w:tcPr>
-            <w:tcW w:w="1632" w:type="dxa"/>
-          </w:tcPr>
-          <w:p>
-            <w:pPr>
-              <w:pStyle w:val="Prrafodelista"/>
-              <w:ind w:left="0"/>
-              <w:rPr>
-                <w:rFonts w:ascii="Segoe UI Emoji" w:hAnsi="Segoe UI Emoji"/>
-                <w:b/>
-                <w:bCs/>
-                <w:sz w:val="24"/>
-                <w:u w:val="single"/>
-              </w:rPr>
-            </w:pPr>
-            <w:r>
-              <w:rPr>
-                <w:rFonts w:ascii="Segoe UI Emoji" w:hAnsi="Segoe UI Emoji"/>
-                <w:b/>
-                <w:bCs/>
-                <w:sz w:val="24"/>
-                <w:u w:val="single"/>
-              </w:rPr>
-              <w:t>Objetivos Asociados</w:t>
-            </w:r>
-          </w:p>
-        </w:tc>
-        <w:tc>
-          <w:tcPr>
-            <w:tcW w:w="6503" w:type="dxa"/>
-            <w:gridSpan w:val="2"/>
-          </w:tcPr>
-          <w:p>
-            <w:pPr>
-              <w:pStyle w:val="Prrafodelista"/>
-              <w:ind w:left="0"/>
-              <w:rPr>
-                <w:rFonts w:ascii="Segoe UI Emoji" w:hAnsi="Segoe UI Emoji"/>
-                <w:sz w:val="24"/>
-              </w:rPr>
-            </w:pPr>
-            <w:r>
-              <w:rPr>
-                <w:rFonts w:ascii="Segoe UI Emoji" w:hAnsi="Segoe UI Emoji"/>
-                <w:sz w:val="24"/>
-              </w:rPr>
-              <w:t>OBJ-01, OBJ-02, OBJ-C</w:t>
-            </w:r>
-            <w:r>
-              <w:rPr>
-                <w:rFonts w:ascii="Segoe UI Emoji" w:hAnsi="Segoe UI Emoji"/>
-                <w:sz w:val="24"/>
-              </w:rPr>
-              <w:t>03 Y OBJ-C04</w:t>
-            </w:r>
-          </w:p>
-        </w:tc>
-      </w:tr>
-      <w:tr>
-        <w:trPr>
-          <w:trHeight w:val="600"/>
-        </w:trPr>
-        <w:tc>
-          <w:tcPr>
-            <w:tcW w:w="1632" w:type="dxa"/>
-          </w:tcPr>
-          <w:p>
-            <w:pPr>
-              <w:pStyle w:val="Prrafodelista"/>
-              <w:ind w:left="0"/>
-              <w:rPr>
-                <w:rFonts w:ascii="Segoe UI Emoji" w:hAnsi="Segoe UI Emoji"/>
-                <w:b/>
-                <w:bCs/>
-                <w:sz w:val="24"/>
-                <w:u w:val="single"/>
-              </w:rPr>
-            </w:pPr>
-            <w:r>
-              <w:rPr>
-                <w:rFonts w:ascii="Segoe UI Emoji" w:hAnsi="Segoe UI Emoji"/>
-                <w:b/>
-                <w:bCs/>
-                <w:sz w:val="24"/>
-                <w:u w:val="single"/>
-              </w:rPr>
-              <w:t>Requisitos Asociados</w:t>
-            </w:r>
-          </w:p>
-        </w:tc>
-        <w:tc>
-          <w:tcPr>
-            <w:tcW w:w="6503" w:type="dxa"/>
-            <w:gridSpan w:val="2"/>
-          </w:tcPr>
-          <w:p>
-            <w:pPr>
-              <w:pStyle w:val="Prrafodelista"/>
-              <w:ind w:left="0"/>
-              <w:rPr>
-                <w:rFonts w:ascii="Segoe UI Emoji" w:hAnsi="Segoe UI Emoji"/>
-                <w:b/>
-                <w:bCs/>
-                <w:sz w:val="24"/>
-                <w:u w:val="single"/>
-              </w:rPr>
-            </w:pPr>
-            <w:r>
-              <w:rPr>
-                <w:rFonts w:ascii="Segoe UI Emoji" w:hAnsi="Segoe UI Emoji"/>
-                <w:b/>
-                <w:bCs/>
-                <w:sz w:val="24"/>
-                <w:u w:val="single"/>
-              </w:rPr>
-              <w:t xml:space="preserve">RFG-5, </w:t>
-            </w:r>
-            <w:r>
-              <w:rPr>
-                <w:rFonts w:ascii="Segoe UI Emoji" w:hAnsi="Segoe UI Emoji"/>
-                <w:b/>
-                <w:bCs/>
-                <w:sz w:val="24"/>
-                <w:u w:val="single"/>
-              </w:rPr>
-              <w:t>RFU-02</w:t>
-            </w:r>
-          </w:p>
-        </w:tc>
-      </w:tr>
-      <w:tr>
-        <w:trPr>
-          <w:trHeight w:val="1555"/>
-        </w:trPr>
-        <w:tc>
-          <w:tcPr>
-            <w:tcW w:w="1632" w:type="dxa"/>
-          </w:tcPr>
-          <w:p>
-            <w:pPr>
-              <w:pStyle w:val="Prrafodelista"/>
-              <w:ind w:left="0"/>
-              <w:rPr>
-                <w:rFonts w:ascii="Segoe UI Emoji" w:hAnsi="Segoe UI Emoji"/>
-                <w:b/>
-                <w:bCs/>
-                <w:sz w:val="24"/>
-                <w:u w:val="single"/>
-              </w:rPr>
-            </w:pPr>
-            <w:r>
-              <w:rPr>
-                <w:rFonts w:ascii="Segoe UI Emoji" w:hAnsi="Segoe UI Emoji"/>
-                <w:b/>
-                <w:bCs/>
-                <w:sz w:val="24"/>
-                <w:u w:val="single"/>
-              </w:rPr>
-              <w:t>Descripción</w:t>
-            </w:r>
-          </w:p>
-        </w:tc>
-        <w:tc>
-          <w:tcPr>
-            <w:tcW w:w="6503" w:type="dxa"/>
-            <w:gridSpan w:val="2"/>
-          </w:tcPr>
-          <w:p>
-            <w:pPr>
-              <w:pStyle w:val="Prrafodelista"/>
-              <w:ind w:left="0"/>
-              <w:rPr>
-                <w:rFonts w:ascii="Segoe UI Emoji" w:hAnsi="Segoe UI Emoji"/>
-                <w:b/>
-                <w:bCs/>
-                <w:sz w:val="24"/>
-                <w:u w:val="single"/>
-              </w:rPr>
-            </w:pPr>
-          </w:p>
-        </w:tc>
-      </w:tr>
-      <w:tr>
-        <w:trPr>
-          <w:trHeight w:val="1321"/>
-        </w:trPr>
-        <w:tc>
-          <w:tcPr>
-            <w:tcW w:w="1632" w:type="dxa"/>
-          </w:tcPr>
-          <w:p>
-            <w:pPr>
-              <w:pStyle w:val="Prrafodelista"/>
-              <w:ind w:left="0"/>
-              <w:rPr>
-                <w:rFonts w:ascii="Segoe UI Emoji" w:hAnsi="Segoe UI Emoji"/>
-                <w:b/>
-                <w:bCs/>
-                <w:sz w:val="24"/>
-                <w:u w:val="single"/>
-              </w:rPr>
-            </w:pPr>
-            <w:r>
-              <w:rPr>
-                <w:rFonts w:ascii="Segoe UI Emoji" w:hAnsi="Segoe UI Emoji"/>
-                <w:b/>
-                <w:bCs/>
-                <w:sz w:val="24"/>
-                <w:u w:val="single"/>
-              </w:rPr>
-              <w:t>Precondición</w:t>
-            </w:r>
-          </w:p>
-        </w:tc>
-        <w:tc>
-          <w:tcPr>
-            <w:tcW w:w="6503" w:type="dxa"/>
-            <w:gridSpan w:val="2"/>
-          </w:tcPr>
-          <w:p>
-            <w:pPr>
-              <w:pStyle w:val="Prrafodelista"/>
-              <w:ind w:left="0"/>
-              <w:rPr>
-                <w:rFonts w:ascii="Segoe UI Emoji" w:hAnsi="Segoe UI Emoji"/>
-                <w:b/>
-                <w:bCs/>
-                <w:sz w:val="24"/>
-                <w:u w:val="single"/>
-              </w:rPr>
-            </w:pPr>
-          </w:p>
-        </w:tc>
-      </w:tr>
-      <w:tr>
-        <w:trPr>
-          <w:trHeight w:val="267"/>
-        </w:trPr>
-        <w:tc>
-          <w:tcPr>
-            <w:tcW w:w="1632" w:type="dxa"/>
-            <w:vMerge w:val="restart"/>
-          </w:tcPr>
-          <w:p>
-            <w:pPr>
-              <w:pStyle w:val="Prrafodelista"/>
-              <w:ind w:left="0"/>
-              <w:rPr>
-                <w:rFonts w:ascii="Segoe UI Emoji" w:hAnsi="Segoe UI Emoji"/>
-                <w:b/>
-                <w:bCs/>
-                <w:sz w:val="24"/>
-                <w:u w:val="single"/>
-              </w:rPr>
-            </w:pPr>
-            <w:r>
-              <w:rPr>
-                <w:rFonts w:ascii="Segoe UI Emoji" w:hAnsi="Segoe UI Emoji"/>
-                <w:b/>
-                <w:bCs/>
-                <w:sz w:val="24"/>
-                <w:u w:val="single"/>
-              </w:rPr>
-              <w:t>Secuencia normal</w:t>
-            </w:r>
-          </w:p>
-        </w:tc>
-        <w:tc>
-          <w:tcPr>
-            <w:tcW w:w="804" w:type="dxa"/>
-          </w:tcPr>
-          <w:p>
-            <w:pPr>
-              <w:pStyle w:val="Prrafodelista"/>
-              <w:ind w:left="0"/>
-              <w:rPr>
-                <w:rFonts w:ascii="Segoe UI Emoji" w:hAnsi="Segoe UI Emoji"/>
-                <w:b/>
-                <w:bCs/>
-                <w:sz w:val="24"/>
-                <w:u w:val="single"/>
-              </w:rPr>
-            </w:pPr>
-            <w:r>
-              <w:rPr>
-                <w:rFonts w:ascii="Segoe UI Emoji" w:hAnsi="Segoe UI Emoji"/>
-                <w:b/>
-                <w:bCs/>
-                <w:sz w:val="24"/>
-                <w:u w:val="single"/>
-              </w:rPr>
-              <w:t>Paso</w:t>
-            </w:r>
-          </w:p>
-        </w:tc>
-        <w:tc>
-          <w:tcPr>
-            <w:tcW w:w="5699" w:type="dxa"/>
-          </w:tcPr>
-          <w:p>
-            <w:pPr>
-              <w:pStyle w:val="Prrafodelista"/>
-              <w:ind w:left="0"/>
-              <w:rPr>
-                <w:rFonts w:ascii="Segoe UI Emoji" w:hAnsi="Segoe UI Emoji"/>
-                <w:b/>
-                <w:bCs/>
-                <w:sz w:val="24"/>
-                <w:u w:val="single"/>
-              </w:rPr>
-            </w:pPr>
-            <w:r>
-              <w:rPr>
-                <w:rFonts w:ascii="Segoe UI Emoji" w:hAnsi="Segoe UI Emoji"/>
-                <w:b/>
-                <w:bCs/>
-                <w:sz w:val="24"/>
-                <w:u w:val="single"/>
-              </w:rPr>
-              <w:t>Acción</w:t>
-            </w:r>
-          </w:p>
-        </w:tc>
-      </w:tr>
-      <w:tr>
-        <w:trPr>
-          <w:trHeight w:val="461"/>
-        </w:trPr>
-        <w:tc>
-          <w:tcPr>
-            <w:tcW w:w="1632" w:type="dxa"/>
-            <w:vMerge/>
-          </w:tcPr>
-          <w:p>
-            <w:pPr>
-              <w:pStyle w:val="Prrafodelista"/>
-              <w:ind w:left="0"/>
-              <w:rPr>
-                <w:rFonts w:ascii="Segoe UI Emoji" w:hAnsi="Segoe UI Emoji"/>
-                <w:b/>
-                <w:bCs/>
-                <w:sz w:val="24"/>
-                <w:u w:val="single"/>
-              </w:rPr>
-            </w:pPr>
-          </w:p>
-        </w:tc>
-        <w:tc>
-          <w:tcPr>
-            <w:tcW w:w="804" w:type="dxa"/>
-          </w:tcPr>
-          <w:p>
-            <w:pPr>
-              <w:pStyle w:val="Prrafodelista"/>
-              <w:ind w:left="0"/>
-              <w:rPr>
-                <w:rFonts w:ascii="Segoe UI Emoji" w:hAnsi="Segoe UI Emoji"/>
-                <w:b/>
-                <w:bCs/>
-                <w:sz w:val="24"/>
-                <w:u w:val="single"/>
-              </w:rPr>
-            </w:pPr>
-          </w:p>
-        </w:tc>
-        <w:tc>
-          <w:tcPr>
-            <w:tcW w:w="5699" w:type="dxa"/>
-          </w:tcPr>
-          <w:p>
-            <w:pPr>
-              <w:pStyle w:val="Prrafodelista"/>
-              <w:ind w:left="0"/>
-              <w:rPr>
-                <w:rFonts w:ascii="Segoe UI Emoji" w:hAnsi="Segoe UI Emoji"/>
-                <w:b/>
-                <w:bCs/>
-                <w:sz w:val="24"/>
-                <w:u w:val="single"/>
-              </w:rPr>
-            </w:pPr>
-          </w:p>
-        </w:tc>
-      </w:tr>
-      <w:tr>
-        <w:trPr>
-          <w:trHeight w:val="548"/>
-        </w:trPr>
-        <w:tc>
-          <w:tcPr>
-            <w:tcW w:w="1632" w:type="dxa"/>
-            <w:vMerge/>
-          </w:tcPr>
-          <w:p>
-            <w:pPr>
-              <w:pStyle w:val="Prrafodelista"/>
-              <w:ind w:left="0"/>
-              <w:rPr>
-                <w:rFonts w:ascii="Segoe UI Emoji" w:hAnsi="Segoe UI Emoji"/>
-                <w:b/>
-                <w:bCs/>
-                <w:sz w:val="24"/>
-                <w:u w:val="single"/>
-              </w:rPr>
-            </w:pPr>
-          </w:p>
-        </w:tc>
-        <w:tc>
-          <w:tcPr>
-            <w:tcW w:w="804" w:type="dxa"/>
-          </w:tcPr>
-          <w:p>
-            <w:pPr>
-              <w:pStyle w:val="Prrafodelista"/>
-              <w:ind w:left="0"/>
-              <w:rPr>
-                <w:rFonts w:ascii="Segoe UI Emoji" w:hAnsi="Segoe UI Emoji"/>
-                <w:b/>
-                <w:bCs/>
-                <w:sz w:val="24"/>
-                <w:u w:val="single"/>
-              </w:rPr>
-            </w:pPr>
-          </w:p>
-        </w:tc>
-        <w:tc>
-          <w:tcPr>
-            <w:tcW w:w="5699" w:type="dxa"/>
-          </w:tcPr>
-          <w:p>
-            <w:pPr>
-              <w:pStyle w:val="Prrafodelista"/>
-              <w:ind w:left="0"/>
-              <w:rPr>
-                <w:rFonts w:ascii="Segoe UI Emoji" w:hAnsi="Segoe UI Emoji"/>
-                <w:b/>
-                <w:bCs/>
-                <w:sz w:val="24"/>
-                <w:u w:val="single"/>
-              </w:rPr>
-            </w:pPr>
-          </w:p>
-        </w:tc>
-      </w:tr>
-      <w:tr>
-        <w:trPr>
-          <w:trHeight w:val="562"/>
-        </w:trPr>
-        <w:tc>
-          <w:tcPr>
-            <w:tcW w:w="1632" w:type="dxa"/>
-            <w:vMerge/>
-          </w:tcPr>
-          <w:p>
-            <w:pPr>
-              <w:pStyle w:val="Prrafodelista"/>
-              <w:ind w:left="0"/>
-              <w:rPr>
-                <w:rFonts w:ascii="Segoe UI Emoji" w:hAnsi="Segoe UI Emoji"/>
-                <w:b/>
-                <w:bCs/>
-                <w:sz w:val="24"/>
-                <w:u w:val="single"/>
-              </w:rPr>
-            </w:pPr>
-          </w:p>
-        </w:tc>
-        <w:tc>
-          <w:tcPr>
-            <w:tcW w:w="804" w:type="dxa"/>
-          </w:tcPr>
-          <w:p>
-            <w:pPr>
-              <w:pStyle w:val="Prrafodelista"/>
-              <w:ind w:left="0"/>
-              <w:rPr>
-                <w:rFonts w:ascii="Segoe UI Emoji" w:hAnsi="Segoe UI Emoji"/>
-                <w:b/>
-                <w:bCs/>
-                <w:sz w:val="24"/>
-                <w:u w:val="single"/>
-              </w:rPr>
-            </w:pPr>
-          </w:p>
-        </w:tc>
-        <w:tc>
-          <w:tcPr>
-            <w:tcW w:w="5699" w:type="dxa"/>
-          </w:tcPr>
-          <w:p>
-            <w:pPr>
-              <w:pStyle w:val="Prrafodelista"/>
-              <w:ind w:left="0"/>
-              <w:rPr>
-                <w:rFonts w:ascii="Segoe UI Emoji" w:hAnsi="Segoe UI Emoji"/>
-                <w:b/>
-                <w:bCs/>
-                <w:sz w:val="24"/>
-                <w:u w:val="single"/>
-              </w:rPr>
-            </w:pPr>
-          </w:p>
-        </w:tc>
-      </w:tr>
-      <w:tr>
-        <w:trPr>
-          <w:trHeight w:val="471"/>
-        </w:trPr>
-        <w:tc>
-          <w:tcPr>
-            <w:tcW w:w="1632" w:type="dxa"/>
-            <w:vMerge/>
-          </w:tcPr>
-          <w:p>
-            <w:pPr>
-              <w:pStyle w:val="Prrafodelista"/>
-              <w:ind w:left="0"/>
-              <w:rPr>
-                <w:rFonts w:ascii="Segoe UI Emoji" w:hAnsi="Segoe UI Emoji"/>
-                <w:b/>
-                <w:bCs/>
-                <w:sz w:val="24"/>
-                <w:u w:val="single"/>
-              </w:rPr>
-            </w:pPr>
-          </w:p>
-        </w:tc>
-        <w:tc>
-          <w:tcPr>
-            <w:tcW w:w="804" w:type="dxa"/>
-          </w:tcPr>
-          <w:p>
-            <w:pPr>
-              <w:pStyle w:val="Prrafodelista"/>
-              <w:ind w:left="0"/>
-              <w:rPr>
-                <w:rFonts w:ascii="Segoe UI Emoji" w:hAnsi="Segoe UI Emoji"/>
-                <w:b/>
-                <w:bCs/>
-                <w:sz w:val="24"/>
-                <w:u w:val="single"/>
-              </w:rPr>
-            </w:pPr>
-          </w:p>
-        </w:tc>
-        <w:tc>
-          <w:tcPr>
-            <w:tcW w:w="5699" w:type="dxa"/>
-          </w:tcPr>
-          <w:p>
-            <w:pPr>
-              <w:pStyle w:val="Prrafodelista"/>
-              <w:ind w:left="0"/>
-              <w:rPr>
-                <w:rFonts w:ascii="Segoe UI Emoji" w:hAnsi="Segoe UI Emoji"/>
-                <w:b/>
-                <w:bCs/>
-                <w:sz w:val="24"/>
-                <w:u w:val="single"/>
-              </w:rPr>
-            </w:pPr>
-          </w:p>
-        </w:tc>
-      </w:tr>
-      <w:tr>
-        <w:trPr>
-          <w:trHeight w:val="457"/>
-        </w:trPr>
-        <w:tc>
-          <w:tcPr>
-            <w:tcW w:w="1632" w:type="dxa"/>
-            <w:vMerge w:val="restart"/>
-          </w:tcPr>
-          <w:p>
-            <w:pPr>
-              <w:pStyle w:val="Prrafodelista"/>
-              <w:ind w:left="0"/>
-              <w:rPr>
-                <w:rFonts w:ascii="Segoe UI Emoji" w:hAnsi="Segoe UI Emoji"/>
-                <w:b/>
-                <w:bCs/>
-                <w:sz w:val="24"/>
-                <w:u w:val="single"/>
-              </w:rPr>
-            </w:pPr>
-            <w:r>
-              <w:rPr>
-                <w:rFonts w:ascii="Segoe UI Emoji" w:hAnsi="Segoe UI Emoji"/>
-                <w:b/>
-                <w:bCs/>
-                <w:sz w:val="24"/>
-                <w:u w:val="single"/>
-              </w:rPr>
-              <w:t>Excepciones</w:t>
-            </w:r>
-          </w:p>
-        </w:tc>
-        <w:tc>
-          <w:tcPr>
-            <w:tcW w:w="804" w:type="dxa"/>
-          </w:tcPr>
-          <w:p>
-            <w:pPr>
-              <w:pStyle w:val="Prrafodelista"/>
-              <w:ind w:left="0"/>
-              <w:rPr>
-                <w:rFonts w:ascii="Segoe UI Emoji" w:hAnsi="Segoe UI Emoji"/>
-                <w:b/>
-                <w:bCs/>
-                <w:sz w:val="24"/>
-                <w:u w:val="single"/>
-              </w:rPr>
-            </w:pPr>
-            <w:r>
-              <w:rPr>
-                <w:rFonts w:ascii="Segoe UI Emoji" w:hAnsi="Segoe UI Emoji"/>
-                <w:b/>
-                <w:bCs/>
-                <w:sz w:val="24"/>
-                <w:u w:val="single"/>
-              </w:rPr>
-              <w:t>Paso</w:t>
-            </w:r>
-          </w:p>
-        </w:tc>
-        <w:tc>
-          <w:tcPr>
-            <w:tcW w:w="5699" w:type="dxa"/>
-          </w:tcPr>
-          <w:p>
-            <w:pPr>
-              <w:pStyle w:val="Prrafodelista"/>
-              <w:ind w:left="0"/>
-              <w:rPr>
-                <w:rFonts w:ascii="Segoe UI Emoji" w:hAnsi="Segoe UI Emoji"/>
-                <w:b/>
-                <w:bCs/>
-                <w:sz w:val="24"/>
-                <w:u w:val="single"/>
-              </w:rPr>
-            </w:pPr>
-            <w:r>
-              <w:rPr>
-                <w:rFonts w:ascii="Segoe UI Emoji" w:hAnsi="Segoe UI Emoji"/>
-                <w:b/>
-                <w:bCs/>
-                <w:sz w:val="24"/>
-                <w:u w:val="single"/>
-              </w:rPr>
-              <w:t>Acción</w:t>
-            </w:r>
-          </w:p>
-        </w:tc>
-      </w:tr>
-      <w:tr>
-        <w:trPr>
-          <w:trHeight w:val="516"/>
-        </w:trPr>
-        <w:tc>
-          <w:tcPr>
-            <w:tcW w:w="1632" w:type="dxa"/>
-            <w:vMerge/>
-          </w:tcPr>
-          <w:p>
-            <w:pPr>
-              <w:pStyle w:val="Prrafodelista"/>
-              <w:ind w:left="0"/>
-              <w:rPr>
-                <w:rFonts w:ascii="Segoe UI Emoji" w:hAnsi="Segoe UI Emoji"/>
-                <w:b/>
-                <w:bCs/>
-                <w:sz w:val="24"/>
-                <w:u w:val="single"/>
-              </w:rPr>
-            </w:pPr>
-          </w:p>
-        </w:tc>
-        <w:tc>
-          <w:tcPr>
-            <w:tcW w:w="804" w:type="dxa"/>
-          </w:tcPr>
-          <w:p>
-            <w:pPr>
-              <w:pStyle w:val="Prrafodelista"/>
-              <w:ind w:left="0"/>
-              <w:rPr>
-                <w:rFonts w:ascii="Segoe UI Emoji" w:hAnsi="Segoe UI Emoji"/>
-                <w:b/>
-                <w:bCs/>
-                <w:sz w:val="24"/>
-                <w:u w:val="single"/>
-              </w:rPr>
-            </w:pPr>
-          </w:p>
-        </w:tc>
-        <w:tc>
-          <w:tcPr>
-            <w:tcW w:w="5699" w:type="dxa"/>
-          </w:tcPr>
-          <w:p>
-            <w:pPr>
-              <w:pStyle w:val="Prrafodelista"/>
-              <w:ind w:left="0"/>
-              <w:rPr>
-                <w:rFonts w:ascii="Segoe UI Emoji" w:hAnsi="Segoe UI Emoji"/>
-                <w:b/>
-                <w:bCs/>
-                <w:sz w:val="24"/>
-                <w:u w:val="single"/>
-              </w:rPr>
-            </w:pPr>
-          </w:p>
-        </w:tc>
-      </w:tr>
-      <w:tr>
-        <w:trPr>
-          <w:trHeight w:val="547"/>
-        </w:trPr>
-        <w:tc>
-          <w:tcPr>
-            <w:tcW w:w="1632" w:type="dxa"/>
-            <w:vMerge/>
-          </w:tcPr>
-          <w:p>
-            <w:pPr>
-              <w:pStyle w:val="Prrafodelista"/>
-              <w:ind w:left="0"/>
-              <w:rPr>
-                <w:rFonts w:ascii="Segoe UI Emoji" w:hAnsi="Segoe UI Emoji"/>
-                <w:b/>
-                <w:bCs/>
-                <w:sz w:val="24"/>
-                <w:u w:val="single"/>
-              </w:rPr>
-            </w:pPr>
-          </w:p>
-        </w:tc>
-        <w:tc>
-          <w:tcPr>
-            <w:tcW w:w="804" w:type="dxa"/>
-          </w:tcPr>
-          <w:p>
-            <w:pPr>
-              <w:pStyle w:val="Prrafodelista"/>
-              <w:ind w:left="0"/>
-              <w:rPr>
-                <w:rFonts w:ascii="Segoe UI Emoji" w:hAnsi="Segoe UI Emoji"/>
-                <w:b/>
-                <w:bCs/>
-                <w:sz w:val="24"/>
-                <w:u w:val="single"/>
-              </w:rPr>
-            </w:pPr>
-          </w:p>
-        </w:tc>
-        <w:tc>
-          <w:tcPr>
-            <w:tcW w:w="5699" w:type="dxa"/>
-          </w:tcPr>
-          <w:p>
-            <w:pPr>
-              <w:pStyle w:val="Prrafodelista"/>
-              <w:ind w:left="0"/>
-              <w:rPr>
-                <w:rFonts w:ascii="Segoe UI Emoji" w:hAnsi="Segoe UI Emoji"/>
-                <w:b/>
-                <w:bCs/>
-                <w:sz w:val="24"/>
-                <w:u w:val="single"/>
-              </w:rPr>
-            </w:pPr>
-          </w:p>
-        </w:tc>
-      </w:tr>
-      <w:tr>
-        <w:trPr>
-          <w:trHeight w:val="607"/>
-        </w:trPr>
-        <w:tc>
-          <w:tcPr>
-            <w:tcW w:w="1632" w:type="dxa"/>
-            <w:vMerge/>
-          </w:tcPr>
-          <w:p>
-            <w:pPr>
-              <w:pStyle w:val="Prrafodelista"/>
-              <w:ind w:left="0"/>
-              <w:rPr>
-                <w:rFonts w:ascii="Segoe UI Emoji" w:hAnsi="Segoe UI Emoji"/>
-                <w:b/>
-                <w:bCs/>
-                <w:sz w:val="24"/>
-                <w:u w:val="single"/>
-              </w:rPr>
-            </w:pPr>
-          </w:p>
-        </w:tc>
-        <w:tc>
-          <w:tcPr>
-            <w:tcW w:w="804" w:type="dxa"/>
-          </w:tcPr>
-          <w:p>
-            <w:pPr>
-              <w:pStyle w:val="Prrafodelista"/>
-              <w:ind w:left="0"/>
-              <w:rPr>
-                <w:rFonts w:ascii="Segoe UI Emoji" w:hAnsi="Segoe UI Emoji"/>
-                <w:b/>
-                <w:bCs/>
-                <w:sz w:val="24"/>
-                <w:u w:val="single"/>
-              </w:rPr>
-            </w:pPr>
-          </w:p>
-        </w:tc>
-        <w:tc>
-          <w:tcPr>
-            <w:tcW w:w="5699" w:type="dxa"/>
-          </w:tcPr>
-          <w:p>
-            <w:pPr>
-              <w:pStyle w:val="Prrafodelista"/>
-              <w:ind w:left="0"/>
-              <w:rPr>
-                <w:rFonts w:ascii="Segoe UI Emoji" w:hAnsi="Segoe UI Emoji"/>
-                <w:b/>
-                <w:bCs/>
-                <w:sz w:val="24"/>
-                <w:u w:val="single"/>
-              </w:rPr>
-            </w:pPr>
-          </w:p>
-        </w:tc>
-      </w:tr>
-      <w:tr>
-        <w:trPr>
-          <w:trHeight w:val="630"/>
-        </w:trPr>
-        <w:tc>
-          <w:tcPr>
-            <w:tcW w:w="1632" w:type="dxa"/>
-          </w:tcPr>
-          <w:p>
-            <w:pPr>
-              <w:pStyle w:val="Prrafodelista"/>
-              <w:ind w:left="0"/>
-              <w:rPr>
-                <w:rFonts w:ascii="Segoe UI Emoji" w:hAnsi="Segoe UI Emoji"/>
-                <w:b/>
-                <w:bCs/>
-                <w:sz w:val="24"/>
-                <w:u w:val="single"/>
-              </w:rPr>
-            </w:pPr>
-            <w:r>
-              <w:rPr>
-                <w:rFonts w:ascii="Segoe UI Emoji" w:hAnsi="Segoe UI Emoji"/>
-                <w:b/>
-                <w:bCs/>
-                <w:sz w:val="24"/>
-                <w:u w:val="single"/>
-              </w:rPr>
-              <w:t>Postcondición</w:t>
-            </w:r>
-          </w:p>
-        </w:tc>
-        <w:tc>
-          <w:tcPr>
-            <w:tcW w:w="6503" w:type="dxa"/>
-            <w:gridSpan w:val="2"/>
-          </w:tcPr>
-          <w:p>
-            <w:pPr>
-              <w:pStyle w:val="Prrafodelista"/>
-              <w:ind w:left="0"/>
-              <w:rPr>
-                <w:rFonts w:ascii="Segoe UI Emoji" w:hAnsi="Segoe UI Emoji"/>
-                <w:b/>
-                <w:bCs/>
-                <w:sz w:val="24"/>
-                <w:u w:val="single"/>
-              </w:rPr>
-            </w:pPr>
-          </w:p>
-        </w:tc>
-      </w:tr>
-      <w:tr>
-        <w:trPr>
-          <w:trHeight w:val="870"/>
-        </w:trPr>
-        <w:tc>
-          <w:tcPr>
-            <w:tcW w:w="1632" w:type="dxa"/>
-          </w:tcPr>
-          <w:p>
-            <w:pPr>
-              <w:pStyle w:val="Prrafodelista"/>
-              <w:ind w:left="0"/>
-              <w:rPr>
-                <w:rFonts w:ascii="Segoe UI Emoji" w:hAnsi="Segoe UI Emoji"/>
-                <w:b/>
-                <w:bCs/>
-                <w:sz w:val="24"/>
-                <w:u w:val="single"/>
-              </w:rPr>
-            </w:pPr>
-            <w:r>
-              <w:rPr>
-                <w:rFonts w:ascii="Segoe UI Emoji" w:hAnsi="Segoe UI Emoji"/>
-                <w:b/>
-                <w:bCs/>
-                <w:sz w:val="24"/>
-                <w:u w:val="single"/>
-              </w:rPr>
-              <w:t>Importancia</w:t>
-            </w:r>
-          </w:p>
-        </w:tc>
-        <w:tc>
-          <w:tcPr>
-            <w:tcW w:w="6503" w:type="dxa"/>
-            <w:gridSpan w:val="2"/>
-          </w:tcPr>
-          <w:p>
-            <w:pPr>
-              <w:pStyle w:val="Prrafodelista"/>
-              <w:ind w:left="0"/>
-              <w:rPr>
-                <w:rFonts w:ascii="Segoe UI Emoji" w:hAnsi="Segoe UI Emoji"/>
-                <w:b/>
-                <w:bCs/>
-                <w:sz w:val="24"/>
-                <w:u w:val="single"/>
-              </w:rPr>
-            </w:pPr>
-          </w:p>
-        </w:tc>
-      </w:tr>
-      <w:tr>
-        <w:trPr>
-          <w:trHeight w:val="750"/>
-        </w:trPr>
-        <w:tc>
-          <w:tcPr>
-            <w:tcW w:w="1632" w:type="dxa"/>
-          </w:tcPr>
-          <w:p>
-            <w:pPr>
-              <w:pStyle w:val="Prrafodelista"/>
-              <w:ind w:left="0"/>
-              <w:rPr>
-                <w:rFonts w:ascii="Segoe UI Emoji" w:hAnsi="Segoe UI Emoji"/>
-                <w:b/>
-                <w:bCs/>
-                <w:sz w:val="24"/>
-                <w:u w:val="single"/>
-              </w:rPr>
-            </w:pPr>
-            <w:r>
-              <w:rPr>
-                <w:rFonts w:ascii="Segoe UI Emoji" w:hAnsi="Segoe UI Emoji"/>
-                <w:b/>
-                <w:bCs/>
-                <w:sz w:val="24"/>
-                <w:u w:val="single"/>
-              </w:rPr>
-              <w:t>Urgencia</w:t>
-            </w:r>
-          </w:p>
-        </w:tc>
-        <w:tc>
-          <w:tcPr>
-            <w:tcW w:w="6503" w:type="dxa"/>
-            <w:gridSpan w:val="2"/>
-          </w:tcPr>
-          <w:p>
-            <w:pPr>
-              <w:pStyle w:val="Prrafodelista"/>
-              <w:ind w:left="0"/>
-              <w:rPr>
-                <w:rFonts w:ascii="Segoe UI Emoji" w:hAnsi="Segoe UI Emoji"/>
-                <w:b/>
-                <w:bCs/>
-                <w:sz w:val="24"/>
-                <w:u w:val="single"/>
-              </w:rPr>
-            </w:pPr>
-          </w:p>
-        </w:tc>
-      </w:tr>
-      <w:tr>
-        <w:tblPrEx>
-          <w:tblBorders>
-            <w:left w:val="none" w:sz="0" w:space="0" w:color="auto"/>
-            <w:bottom w:val="none" w:sz="0" w:space="0" w:color="auto"/>
-            <w:right w:val="none" w:sz="0" w:space="0" w:color="auto"/>
-            <w:insideH w:val="none" w:sz="0" w:space="0" w:color="auto"/>
-            <w:insideV w:val="none" w:sz="0" w:space="0" w:color="auto"/>
-          </w:tblBorders>
-        </w:tblPrEx>
-        <w:trPr>
-          <w:trHeight w:val="101"/>
-        </w:trPr>
-        <w:tc>
-          <w:tcPr>
-            <w:tcW w:w="8135" w:type="dxa"/>
-            <w:gridSpan w:val="3"/>
-          </w:tcPr>
-          <w:p>
-            <w:pPr>
-              <w:pStyle w:val="Prrafodelista"/>
-              <w:ind w:left="0"/>
-              <w:rPr>
-                <w:rFonts w:ascii="Segoe UI Emoji" w:hAnsi="Segoe UI Emoji"/>
-                <w:b/>
-                <w:bCs/>
-                <w:sz w:val="24"/>
-                <w:u w:val="single"/>
-              </w:rPr>
-            </w:pPr>
-          </w:p>
-        </w:tc>
-      </w:tr>
-      <w:tr>
-        <w:trPr>
-          <w:trHeight w:val="507"/>
-        </w:trPr>
-        <w:tc>
-          <w:tcPr>
-            <w:tcW w:w="1632" w:type="dxa"/>
-          </w:tcPr>
-          <w:p>
-            <w:pPr>
-              <w:pStyle w:val="Prrafodelista"/>
-              <w:ind w:left="0"/>
-              <w:rPr>
-                <w:rFonts w:ascii="Segoe UI Emoji" w:hAnsi="Segoe UI Emoji"/>
-                <w:b/>
-                <w:bCs/>
-                <w:sz w:val="24"/>
-                <w:u w:val="single"/>
-              </w:rPr>
-            </w:pPr>
-          </w:p>
-        </w:tc>
-        <w:tc>
-          <w:tcPr>
-            <w:tcW w:w="6503" w:type="dxa"/>
-            <w:gridSpan w:val="2"/>
-          </w:tcPr>
-          <w:p>
-            <w:pPr>
-              <w:pStyle w:val="Prrafodelista"/>
-              <w:ind w:left="0"/>
-              <w:rPr>
-                <w:rFonts w:ascii="Segoe UI Emoji" w:hAnsi="Segoe UI Emoji"/>
-                <w:b/>
-                <w:bCs/>
-                <w:sz w:val="24"/>
-                <w:u w:val="single"/>
-              </w:rPr>
-            </w:pPr>
-          </w:p>
-        </w:tc>
-      </w:tr>
-      <w:tr>
-        <w:trPr>
-          <w:trHeight w:val="571"/>
-        </w:trPr>
-        <w:tc>
-          <w:tcPr>
-            <w:tcW w:w="1632" w:type="dxa"/>
-          </w:tcPr>
-          <w:p>
-            <w:pPr>
-              <w:pStyle w:val="Prrafodelista"/>
-              <w:ind w:left="0"/>
-              <w:rPr>
-                <w:rFonts w:ascii="Segoe UI Emoji" w:hAnsi="Segoe UI Emoji"/>
-                <w:b/>
-                <w:bCs/>
-                <w:sz w:val="24"/>
-                <w:u w:val="single"/>
-              </w:rPr>
-            </w:pPr>
-            <w:r>
-              <w:rPr>
-                <w:rFonts w:ascii="Segoe UI Emoji" w:hAnsi="Segoe UI Emoji"/>
-                <w:b/>
-                <w:bCs/>
-                <w:sz w:val="24"/>
-                <w:u w:val="single"/>
-              </w:rPr>
-              <w:t>Autores</w:t>
-            </w:r>
-          </w:p>
-        </w:tc>
-        <w:tc>
-          <w:tcPr>
-            <w:tcW w:w="6503" w:type="dxa"/>
-            <w:gridSpan w:val="2"/>
-          </w:tcPr>
-          <w:p>
-            <w:pPr>
-              <w:pStyle w:val="Prrafodelista"/>
-              <w:ind w:left="0"/>
-              <w:rPr>
-                <w:rFonts w:ascii="Segoe UI Emoji" w:hAnsi="Segoe UI Emoji"/>
-                <w:b/>
-                <w:bCs/>
-                <w:sz w:val="24"/>
-                <w:u w:val="single"/>
-              </w:rPr>
-            </w:pPr>
-          </w:p>
-        </w:tc>
-      </w:tr>
-      <w:tr>
-        <w:trPr>
-          <w:trHeight w:val="407"/>
-        </w:trPr>
-        <w:tc>
-          <w:tcPr>
-            <w:tcW w:w="1632" w:type="dxa"/>
-          </w:tcPr>
-          <w:p>
-            <w:pPr>
-              <w:pStyle w:val="Prrafodelista"/>
-              <w:ind w:left="0"/>
-              <w:rPr>
-                <w:rFonts w:ascii="Segoe UI Emoji" w:hAnsi="Segoe UI Emoji"/>
-                <w:b/>
-                <w:bCs/>
-                <w:sz w:val="24"/>
-                <w:u w:val="single"/>
-              </w:rPr>
-            </w:pPr>
-            <w:r>
-              <w:rPr>
-                <w:rFonts w:ascii="Segoe UI Emoji" w:hAnsi="Segoe UI Emoji"/>
-                <w:b/>
-                <w:bCs/>
-                <w:sz w:val="24"/>
-                <w:u w:val="single"/>
-              </w:rPr>
-              <w:t>Objetivos Asociados</w:t>
-            </w:r>
-          </w:p>
-        </w:tc>
-        <w:tc>
-          <w:tcPr>
-            <w:tcW w:w="6503" w:type="dxa"/>
-            <w:gridSpan w:val="2"/>
-          </w:tcPr>
-          <w:p>
-            <w:pPr>
-              <w:pStyle w:val="Prrafodelista"/>
-              <w:ind w:left="0"/>
-              <w:rPr>
-                <w:rFonts w:ascii="Segoe UI Emoji" w:hAnsi="Segoe UI Emoji"/>
-                <w:b/>
-                <w:bCs/>
-                <w:sz w:val="24"/>
-                <w:u w:val="single"/>
-              </w:rPr>
-            </w:pPr>
-          </w:p>
-        </w:tc>
-      </w:tr>
-      <w:tr>
-        <w:trPr>
-          <w:trHeight w:val="600"/>
-        </w:trPr>
-        <w:tc>
-          <w:tcPr>
-            <w:tcW w:w="1632" w:type="dxa"/>
-          </w:tcPr>
-          <w:p>
-            <w:pPr>
-              <w:pStyle w:val="Prrafodelista"/>
-              <w:ind w:left="0"/>
-              <w:rPr>
-                <w:rFonts w:ascii="Segoe UI Emoji" w:hAnsi="Segoe UI Emoji"/>
-                <w:b/>
-                <w:bCs/>
-                <w:sz w:val="24"/>
-                <w:u w:val="single"/>
-              </w:rPr>
-            </w:pPr>
-            <w:r>
-              <w:rPr>
-                <w:rFonts w:ascii="Segoe UI Emoji" w:hAnsi="Segoe UI Emoji"/>
-                <w:b/>
-                <w:bCs/>
-                <w:sz w:val="24"/>
-                <w:u w:val="single"/>
-              </w:rPr>
-              <w:t>Requisitos Asociados</w:t>
-            </w:r>
-          </w:p>
-        </w:tc>
-        <w:tc>
-          <w:tcPr>
-            <w:tcW w:w="6503" w:type="dxa"/>
-            <w:gridSpan w:val="2"/>
-          </w:tcPr>
-          <w:p>
-            <w:pPr>
-              <w:pStyle w:val="Prrafodelista"/>
-              <w:ind w:left="0"/>
-              <w:rPr>
-                <w:rFonts w:ascii="Segoe UI Emoji" w:hAnsi="Segoe UI Emoji"/>
-                <w:b/>
-                <w:bCs/>
-                <w:sz w:val="24"/>
-                <w:u w:val="single"/>
-              </w:rPr>
-            </w:pPr>
-          </w:p>
-        </w:tc>
-      </w:tr>
-      <w:tr>
-        <w:trPr>
-          <w:trHeight w:val="1555"/>
-        </w:trPr>
-        <w:tc>
-          <w:tcPr>
-            <w:tcW w:w="1632" w:type="dxa"/>
-          </w:tcPr>
-          <w:p>
-            <w:pPr>
-              <w:pStyle w:val="Prrafodelista"/>
-              <w:ind w:left="0"/>
-              <w:rPr>
-                <w:rFonts w:ascii="Segoe UI Emoji" w:hAnsi="Segoe UI Emoji"/>
-                <w:b/>
-                <w:bCs/>
-                <w:sz w:val="24"/>
-                <w:u w:val="single"/>
-              </w:rPr>
-            </w:pPr>
-            <w:r>
-              <w:rPr>
-                <w:rFonts w:ascii="Segoe UI Emoji" w:hAnsi="Segoe UI Emoji"/>
-                <w:b/>
-                <w:bCs/>
-                <w:sz w:val="24"/>
-                <w:u w:val="single"/>
-              </w:rPr>
-              <w:t>Descripción</w:t>
-            </w:r>
-          </w:p>
-        </w:tc>
-        <w:tc>
-          <w:tcPr>
-            <w:tcW w:w="6503" w:type="dxa"/>
-            <w:gridSpan w:val="2"/>
-          </w:tcPr>
-          <w:p/>
-        </w:tc>
-      </w:tr>
-      <w:tr>
-        <w:trPr>
-          <w:trHeight w:val="1321"/>
-        </w:trPr>
-        <w:tc>
-          <w:tcPr>
-            <w:tcW w:w="1632" w:type="dxa"/>
-          </w:tcPr>
-          <w:p>
-            <w:pPr>
-              <w:pStyle w:val="Prrafodelista"/>
-              <w:ind w:left="0"/>
-              <w:rPr>
-                <w:rFonts w:ascii="Segoe UI Emoji" w:hAnsi="Segoe UI Emoji"/>
-                <w:b/>
-                <w:bCs/>
-                <w:sz w:val="24"/>
-                <w:u w:val="single"/>
-              </w:rPr>
-            </w:pPr>
-            <w:r>
-              <w:rPr>
-                <w:rFonts w:ascii="Segoe UI Emoji" w:hAnsi="Segoe UI Emoji"/>
-                <w:b/>
-                <w:bCs/>
-                <w:sz w:val="24"/>
-                <w:u w:val="single"/>
-              </w:rPr>
-              <w:t>Precondición</w:t>
-            </w:r>
-          </w:p>
-        </w:tc>
-        <w:tc>
-          <w:tcPr>
-            <w:tcW w:w="6503" w:type="dxa"/>
-            <w:gridSpan w:val="2"/>
-          </w:tcPr>
-          <w:p>
-            <w:pPr>
-              <w:pStyle w:val="Prrafodelista"/>
-              <w:ind w:left="0"/>
-              <w:rPr>
-                <w:rFonts w:ascii="Segoe UI Emoji" w:hAnsi="Segoe UI Emoji"/>
-                <w:b/>
-                <w:bCs/>
-                <w:sz w:val="24"/>
-                <w:u w:val="single"/>
-              </w:rPr>
-            </w:pPr>
-          </w:p>
-        </w:tc>
-      </w:tr>
-      <w:tr>
-        <w:trPr>
-          <w:trHeight w:val="267"/>
-        </w:trPr>
-        <w:tc>
-          <w:tcPr>
-            <w:tcW w:w="1632" w:type="dxa"/>
-            <w:vMerge w:val="restart"/>
-          </w:tcPr>
-          <w:p>
-            <w:pPr>
-              <w:pStyle w:val="Prrafodelista"/>
-              <w:ind w:left="0"/>
-              <w:rPr>
-                <w:rFonts w:ascii="Segoe UI Emoji" w:hAnsi="Segoe UI Emoji"/>
-                <w:b/>
-                <w:bCs/>
-                <w:sz w:val="24"/>
-                <w:u w:val="single"/>
-              </w:rPr>
-            </w:pPr>
-            <w:r>
-              <w:rPr>
-                <w:rFonts w:ascii="Segoe UI Emoji" w:hAnsi="Segoe UI Emoji"/>
-                <w:b/>
-                <w:bCs/>
-                <w:sz w:val="24"/>
-                <w:u w:val="single"/>
-              </w:rPr>
-              <w:t>Secuencia normal</w:t>
-            </w:r>
-          </w:p>
-        </w:tc>
-        <w:tc>
-          <w:tcPr>
-            <w:tcW w:w="804" w:type="dxa"/>
-          </w:tcPr>
-          <w:p>
-            <w:pPr>
-              <w:pStyle w:val="Prrafodelista"/>
-              <w:ind w:left="0"/>
-              <w:rPr>
-                <w:rFonts w:ascii="Segoe UI Emoji" w:hAnsi="Segoe UI Emoji"/>
-                <w:b/>
-                <w:bCs/>
-                <w:sz w:val="24"/>
-                <w:u w:val="single"/>
-              </w:rPr>
-            </w:pPr>
-            <w:r>
-              <w:rPr>
-                <w:rFonts w:ascii="Segoe UI Emoji" w:hAnsi="Segoe UI Emoji"/>
-                <w:b/>
-                <w:bCs/>
-                <w:sz w:val="24"/>
-                <w:u w:val="single"/>
-              </w:rPr>
-              <w:t>Paso</w:t>
-            </w:r>
-          </w:p>
-        </w:tc>
-        <w:tc>
-          <w:tcPr>
-            <w:tcW w:w="5699" w:type="dxa"/>
-          </w:tcPr>
-          <w:p>
-            <w:pPr>
-              <w:pStyle w:val="Prrafodelista"/>
-              <w:ind w:left="0"/>
-              <w:rPr>
-                <w:rFonts w:ascii="Segoe UI Emoji" w:hAnsi="Segoe UI Emoji"/>
-                <w:b/>
-                <w:bCs/>
-                <w:sz w:val="24"/>
-                <w:u w:val="single"/>
-              </w:rPr>
-            </w:pPr>
-            <w:r>
-              <w:rPr>
-                <w:rFonts w:ascii="Segoe UI Emoji" w:hAnsi="Segoe UI Emoji"/>
-                <w:b/>
-                <w:bCs/>
-                <w:sz w:val="24"/>
-                <w:u w:val="single"/>
-              </w:rPr>
-              <w:t>Acción</w:t>
-            </w:r>
-          </w:p>
-        </w:tc>
-      </w:tr>
-      <w:tr>
-        <w:trPr>
-          <w:trHeight w:val="461"/>
-        </w:trPr>
-        <w:tc>
-          <w:tcPr>
-            <w:tcW w:w="1632" w:type="dxa"/>
-            <w:vMerge/>
-          </w:tcPr>
-          <w:p>
-            <w:pPr>
-              <w:pStyle w:val="Prrafodelista"/>
-              <w:ind w:left="0"/>
-              <w:rPr>
-                <w:rFonts w:ascii="Segoe UI Emoji" w:hAnsi="Segoe UI Emoji"/>
-                <w:b/>
-                <w:bCs/>
-                <w:sz w:val="24"/>
-                <w:u w:val="single"/>
-              </w:rPr>
-            </w:pPr>
-          </w:p>
-        </w:tc>
-        <w:tc>
-          <w:tcPr>
-            <w:tcW w:w="804" w:type="dxa"/>
-          </w:tcPr>
-          <w:p>
-            <w:pPr>
-              <w:pStyle w:val="Prrafodelista"/>
-              <w:ind w:left="0"/>
-              <w:rPr>
-                <w:rFonts w:ascii="Segoe UI Emoji" w:hAnsi="Segoe UI Emoji"/>
-                <w:b/>
-                <w:bCs/>
-                <w:sz w:val="24"/>
-                <w:u w:val="single"/>
-              </w:rPr>
-            </w:pPr>
-          </w:p>
-        </w:tc>
-        <w:tc>
-          <w:tcPr>
-            <w:tcW w:w="5699" w:type="dxa"/>
-          </w:tcPr>
-          <w:p>
-            <w:pPr>
-              <w:pStyle w:val="Prrafodelista"/>
-              <w:ind w:left="0"/>
-              <w:rPr>
-                <w:rFonts w:ascii="Segoe UI Emoji" w:hAnsi="Segoe UI Emoji"/>
-                <w:b/>
-                <w:bCs/>
-                <w:sz w:val="24"/>
-                <w:u w:val="single"/>
-              </w:rPr>
-            </w:pPr>
-          </w:p>
-        </w:tc>
-      </w:tr>
-      <w:tr>
-        <w:trPr>
-          <w:trHeight w:val="548"/>
-        </w:trPr>
-        <w:tc>
-          <w:tcPr>
-            <w:tcW w:w="1632" w:type="dxa"/>
-            <w:vMerge/>
-          </w:tcPr>
-          <w:p>
-            <w:pPr>
-              <w:pStyle w:val="Prrafodelista"/>
-              <w:ind w:left="0"/>
-              <w:rPr>
-                <w:rFonts w:ascii="Segoe UI Emoji" w:hAnsi="Segoe UI Emoji"/>
-                <w:b/>
-                <w:bCs/>
-                <w:sz w:val="24"/>
-                <w:u w:val="single"/>
-              </w:rPr>
-            </w:pPr>
-          </w:p>
-        </w:tc>
-        <w:tc>
-          <w:tcPr>
-            <w:tcW w:w="804" w:type="dxa"/>
-          </w:tcPr>
-          <w:p>
-            <w:pPr>
-              <w:pStyle w:val="Prrafodelista"/>
-              <w:ind w:left="0"/>
-              <w:rPr>
-                <w:rFonts w:ascii="Segoe UI Emoji" w:hAnsi="Segoe UI Emoji"/>
-                <w:b/>
-                <w:bCs/>
-                <w:sz w:val="24"/>
-                <w:u w:val="single"/>
-              </w:rPr>
-            </w:pPr>
-          </w:p>
-        </w:tc>
-        <w:tc>
-          <w:tcPr>
-            <w:tcW w:w="5699" w:type="dxa"/>
-          </w:tcPr>
-          <w:p>
-            <w:pPr>
-              <w:pStyle w:val="Prrafodelista"/>
-              <w:ind w:left="0"/>
-              <w:rPr>
-                <w:rFonts w:ascii="Segoe UI Emoji" w:hAnsi="Segoe UI Emoji"/>
-                <w:b/>
-                <w:bCs/>
-                <w:sz w:val="24"/>
-                <w:u w:val="single"/>
-              </w:rPr>
-            </w:pPr>
-          </w:p>
-        </w:tc>
-      </w:tr>
-      <w:tr>
-        <w:trPr>
-          <w:trHeight w:val="562"/>
-        </w:trPr>
-        <w:tc>
-          <w:tcPr>
-            <w:tcW w:w="1632" w:type="dxa"/>
-            <w:vMerge/>
-          </w:tcPr>
-          <w:p>
-            <w:pPr>
-              <w:pStyle w:val="Prrafodelista"/>
-              <w:ind w:left="0"/>
-              <w:rPr>
-                <w:rFonts w:ascii="Segoe UI Emoji" w:hAnsi="Segoe UI Emoji"/>
-                <w:b/>
-                <w:bCs/>
-                <w:sz w:val="24"/>
-                <w:u w:val="single"/>
-              </w:rPr>
-            </w:pPr>
-          </w:p>
-        </w:tc>
-        <w:tc>
-          <w:tcPr>
-            <w:tcW w:w="804" w:type="dxa"/>
-          </w:tcPr>
-          <w:p>
-            <w:pPr>
-              <w:pStyle w:val="Prrafodelista"/>
-              <w:ind w:left="0"/>
-              <w:rPr>
-                <w:rFonts w:ascii="Segoe UI Emoji" w:hAnsi="Segoe UI Emoji"/>
-                <w:b/>
-                <w:bCs/>
-                <w:sz w:val="24"/>
-                <w:u w:val="single"/>
-              </w:rPr>
-            </w:pPr>
-          </w:p>
-        </w:tc>
-        <w:tc>
-          <w:tcPr>
-            <w:tcW w:w="5699" w:type="dxa"/>
-          </w:tcPr>
-          <w:p>
-            <w:pPr>
-              <w:pStyle w:val="Prrafodelista"/>
-              <w:ind w:left="0"/>
-              <w:rPr>
-                <w:rFonts w:ascii="Segoe UI Emoji" w:hAnsi="Segoe UI Emoji"/>
-                <w:b/>
-                <w:bCs/>
-                <w:sz w:val="24"/>
-                <w:u w:val="single"/>
-              </w:rPr>
-            </w:pPr>
-          </w:p>
-        </w:tc>
-      </w:tr>
-      <w:tr>
-        <w:trPr>
-          <w:trHeight w:val="471"/>
-        </w:trPr>
-        <w:tc>
-          <w:tcPr>
-            <w:tcW w:w="1632" w:type="dxa"/>
-            <w:vMerge/>
-          </w:tcPr>
-          <w:p>
-            <w:pPr>
-              <w:pStyle w:val="Prrafodelista"/>
-              <w:ind w:left="0"/>
-              <w:rPr>
-                <w:rFonts w:ascii="Segoe UI Emoji" w:hAnsi="Segoe UI Emoji"/>
-                <w:b/>
-                <w:bCs/>
-                <w:sz w:val="24"/>
-                <w:u w:val="single"/>
-              </w:rPr>
-            </w:pPr>
-          </w:p>
-        </w:tc>
-        <w:tc>
-          <w:tcPr>
-            <w:tcW w:w="804" w:type="dxa"/>
-          </w:tcPr>
-          <w:p>
-            <w:pPr>
-              <w:pStyle w:val="Prrafodelista"/>
-              <w:ind w:left="0"/>
-              <w:rPr>
-                <w:rFonts w:ascii="Segoe UI Emoji" w:hAnsi="Segoe UI Emoji"/>
-                <w:b/>
-                <w:bCs/>
-                <w:sz w:val="24"/>
-                <w:u w:val="single"/>
-              </w:rPr>
-            </w:pPr>
-          </w:p>
-        </w:tc>
-        <w:tc>
-          <w:tcPr>
-            <w:tcW w:w="5699" w:type="dxa"/>
-          </w:tcPr>
-          <w:p>
-            <w:pPr>
-              <w:pStyle w:val="Prrafodelista"/>
-              <w:ind w:left="0"/>
-              <w:rPr>
-                <w:rFonts w:ascii="Segoe UI Emoji" w:hAnsi="Segoe UI Emoji"/>
-                <w:b/>
-                <w:bCs/>
-                <w:sz w:val="24"/>
-                <w:u w:val="single"/>
-              </w:rPr>
-            </w:pPr>
-          </w:p>
-        </w:tc>
-      </w:tr>
-      <w:tr>
-        <w:trPr>
-          <w:trHeight w:val="457"/>
-        </w:trPr>
-        <w:tc>
-          <w:tcPr>
-            <w:tcW w:w="1632" w:type="dxa"/>
-            <w:vMerge w:val="restart"/>
-          </w:tcPr>
-          <w:p>
-            <w:pPr>
-              <w:pStyle w:val="Prrafodelista"/>
-              <w:ind w:left="0"/>
-              <w:rPr>
-                <w:rFonts w:ascii="Segoe UI Emoji" w:hAnsi="Segoe UI Emoji"/>
-                <w:b/>
-                <w:bCs/>
-                <w:sz w:val="24"/>
-                <w:u w:val="single"/>
-              </w:rPr>
-            </w:pPr>
-            <w:r>
-              <w:rPr>
-                <w:rFonts w:ascii="Segoe UI Emoji" w:hAnsi="Segoe UI Emoji"/>
-                <w:b/>
-                <w:bCs/>
-                <w:sz w:val="24"/>
-                <w:u w:val="single"/>
-              </w:rPr>
-              <w:t>Excepciones</w:t>
-            </w:r>
-          </w:p>
-        </w:tc>
-        <w:tc>
-          <w:tcPr>
-            <w:tcW w:w="804" w:type="dxa"/>
-          </w:tcPr>
-          <w:p>
-            <w:pPr>
-              <w:pStyle w:val="Prrafodelista"/>
-              <w:ind w:left="0"/>
-              <w:rPr>
-                <w:rFonts w:ascii="Segoe UI Emoji" w:hAnsi="Segoe UI Emoji"/>
-                <w:b/>
-                <w:bCs/>
-                <w:sz w:val="24"/>
-                <w:u w:val="single"/>
-              </w:rPr>
-            </w:pPr>
-            <w:r>
-              <w:rPr>
-                <w:rFonts w:ascii="Segoe UI Emoji" w:hAnsi="Segoe UI Emoji"/>
-                <w:b/>
-                <w:bCs/>
-                <w:sz w:val="24"/>
-                <w:u w:val="single"/>
-              </w:rPr>
-              <w:t>Paso</w:t>
-            </w:r>
-          </w:p>
-        </w:tc>
-        <w:tc>
-          <w:tcPr>
-            <w:tcW w:w="5699" w:type="dxa"/>
-          </w:tcPr>
-          <w:p>
-            <w:pPr>
-              <w:pStyle w:val="Prrafodelista"/>
-              <w:ind w:left="0"/>
-              <w:rPr>
-                <w:rFonts w:ascii="Segoe UI Emoji" w:hAnsi="Segoe UI Emoji"/>
-                <w:b/>
-                <w:bCs/>
-                <w:sz w:val="24"/>
-                <w:u w:val="single"/>
-              </w:rPr>
-            </w:pPr>
-            <w:r>
-              <w:rPr>
-                <w:rFonts w:ascii="Segoe UI Emoji" w:hAnsi="Segoe UI Emoji"/>
-                <w:b/>
-                <w:bCs/>
-                <w:sz w:val="24"/>
-                <w:u w:val="single"/>
-              </w:rPr>
-              <w:t>Acción</w:t>
-            </w:r>
-          </w:p>
-        </w:tc>
-      </w:tr>
-      <w:tr>
-        <w:trPr>
-          <w:trHeight w:val="516"/>
-        </w:trPr>
-        <w:tc>
-          <w:tcPr>
-            <w:tcW w:w="1632" w:type="dxa"/>
-            <w:vMerge/>
-          </w:tcPr>
-          <w:p>
-            <w:pPr>
-              <w:pStyle w:val="Prrafodelista"/>
-              <w:ind w:left="0"/>
-              <w:rPr>
-                <w:rFonts w:ascii="Segoe UI Emoji" w:hAnsi="Segoe UI Emoji"/>
-                <w:b/>
-                <w:bCs/>
-                <w:sz w:val="24"/>
-                <w:u w:val="single"/>
-              </w:rPr>
-            </w:pPr>
-          </w:p>
-        </w:tc>
-        <w:tc>
-          <w:tcPr>
-            <w:tcW w:w="804" w:type="dxa"/>
-          </w:tcPr>
-          <w:p>
-            <w:pPr>
-              <w:pStyle w:val="Prrafodelista"/>
-              <w:ind w:left="0"/>
-              <w:rPr>
-                <w:rFonts w:ascii="Segoe UI Emoji" w:hAnsi="Segoe UI Emoji"/>
-                <w:b/>
-                <w:bCs/>
-                <w:sz w:val="24"/>
-                <w:u w:val="single"/>
-              </w:rPr>
-            </w:pPr>
-          </w:p>
-        </w:tc>
-        <w:tc>
-          <w:tcPr>
-            <w:tcW w:w="5699" w:type="dxa"/>
-          </w:tcPr>
-          <w:p>
-            <w:pPr>
-              <w:pStyle w:val="Prrafodelista"/>
-              <w:ind w:left="0"/>
-              <w:rPr>
-                <w:rFonts w:ascii="Segoe UI Emoji" w:hAnsi="Segoe UI Emoji"/>
-                <w:b/>
-                <w:bCs/>
-                <w:sz w:val="24"/>
-                <w:u w:val="single"/>
-              </w:rPr>
-            </w:pPr>
-          </w:p>
-        </w:tc>
-      </w:tr>
-      <w:tr>
-        <w:trPr>
-          <w:trHeight w:val="547"/>
-        </w:trPr>
-        <w:tc>
-          <w:tcPr>
-            <w:tcW w:w="1632" w:type="dxa"/>
-            <w:vMerge/>
-          </w:tcPr>
-          <w:p>
-            <w:pPr>
-              <w:pStyle w:val="Prrafodelista"/>
-              <w:ind w:left="0"/>
-              <w:rPr>
-                <w:rFonts w:ascii="Segoe UI Emoji" w:hAnsi="Segoe UI Emoji"/>
-                <w:b/>
-                <w:bCs/>
-                <w:sz w:val="24"/>
-                <w:u w:val="single"/>
-              </w:rPr>
-            </w:pPr>
-          </w:p>
-        </w:tc>
-        <w:tc>
-          <w:tcPr>
-            <w:tcW w:w="804" w:type="dxa"/>
-          </w:tcPr>
-          <w:p>
-            <w:pPr>
-              <w:pStyle w:val="Prrafodelista"/>
-              <w:ind w:left="0"/>
-              <w:rPr>
-                <w:rFonts w:ascii="Segoe UI Emoji" w:hAnsi="Segoe UI Emoji"/>
-                <w:b/>
-                <w:bCs/>
-                <w:sz w:val="24"/>
-                <w:u w:val="single"/>
-              </w:rPr>
-            </w:pPr>
-          </w:p>
-        </w:tc>
-        <w:tc>
-          <w:tcPr>
-            <w:tcW w:w="5699" w:type="dxa"/>
-          </w:tcPr>
-          <w:p>
-            <w:pPr>
-              <w:pStyle w:val="Prrafodelista"/>
-              <w:ind w:left="0"/>
-              <w:rPr>
-                <w:rFonts w:ascii="Segoe UI Emoji" w:hAnsi="Segoe UI Emoji"/>
-                <w:b/>
-                <w:bCs/>
-                <w:sz w:val="24"/>
-                <w:u w:val="single"/>
-              </w:rPr>
-            </w:pPr>
-          </w:p>
-        </w:tc>
-      </w:tr>
-      <w:tr>
-        <w:trPr>
-          <w:trHeight w:val="607"/>
-        </w:trPr>
-        <w:tc>
-          <w:tcPr>
-            <w:tcW w:w="1632" w:type="dxa"/>
-            <w:vMerge/>
-          </w:tcPr>
-          <w:p>
-            <w:pPr>
-              <w:pStyle w:val="Prrafodelista"/>
-              <w:ind w:left="0"/>
-              <w:rPr>
-                <w:rFonts w:ascii="Segoe UI Emoji" w:hAnsi="Segoe UI Emoji"/>
-                <w:b/>
-                <w:bCs/>
-                <w:sz w:val="24"/>
-                <w:u w:val="single"/>
-              </w:rPr>
-            </w:pPr>
-          </w:p>
-        </w:tc>
-        <w:tc>
-          <w:tcPr>
-            <w:tcW w:w="804" w:type="dxa"/>
-          </w:tcPr>
-          <w:p>
-            <w:pPr>
-              <w:pStyle w:val="Prrafodelista"/>
-              <w:ind w:left="0"/>
-              <w:rPr>
-                <w:rFonts w:ascii="Segoe UI Emoji" w:hAnsi="Segoe UI Emoji"/>
-                <w:b/>
-                <w:bCs/>
-                <w:sz w:val="24"/>
-                <w:u w:val="single"/>
-              </w:rPr>
-            </w:pPr>
-          </w:p>
-        </w:tc>
-        <w:tc>
-          <w:tcPr>
-            <w:tcW w:w="5699" w:type="dxa"/>
-          </w:tcPr>
-          <w:p>
-            <w:pPr>
-              <w:pStyle w:val="Prrafodelista"/>
-              <w:ind w:left="0"/>
-              <w:rPr>
-                <w:rFonts w:ascii="Segoe UI Emoji" w:hAnsi="Segoe UI Emoji"/>
-                <w:b/>
-                <w:bCs/>
-                <w:sz w:val="24"/>
-                <w:u w:val="single"/>
-              </w:rPr>
-            </w:pPr>
-          </w:p>
-        </w:tc>
-      </w:tr>
-      <w:tr>
-        <w:trPr>
-          <w:trHeight w:val="630"/>
-        </w:trPr>
-        <w:tc>
-          <w:tcPr>
-            <w:tcW w:w="1632" w:type="dxa"/>
-          </w:tcPr>
-          <w:p>
-            <w:pPr>
-              <w:pStyle w:val="Prrafodelista"/>
-              <w:ind w:left="0"/>
-              <w:rPr>
-                <w:rFonts w:ascii="Segoe UI Emoji" w:hAnsi="Segoe UI Emoji"/>
-                <w:b/>
-                <w:bCs/>
-                <w:sz w:val="24"/>
-                <w:u w:val="single"/>
-              </w:rPr>
-            </w:pPr>
-            <w:r>
-              <w:rPr>
-                <w:rFonts w:ascii="Segoe UI Emoji" w:hAnsi="Segoe UI Emoji"/>
-                <w:b/>
-                <w:bCs/>
-                <w:sz w:val="24"/>
-                <w:u w:val="single"/>
-              </w:rPr>
-              <w:t>Postcondición</w:t>
-            </w:r>
-          </w:p>
-        </w:tc>
-        <w:tc>
-          <w:tcPr>
-            <w:tcW w:w="6503" w:type="dxa"/>
-            <w:gridSpan w:val="2"/>
-          </w:tcPr>
-          <w:p>
-            <w:pPr>
-              <w:pStyle w:val="Prrafodelista"/>
-              <w:ind w:left="0"/>
-              <w:rPr>
-                <w:rFonts w:ascii="Segoe UI Emoji" w:hAnsi="Segoe UI Emoji"/>
-                <w:b/>
-                <w:bCs/>
-                <w:sz w:val="24"/>
-                <w:u w:val="single"/>
-              </w:rPr>
-            </w:pPr>
-          </w:p>
-        </w:tc>
-      </w:tr>
-      <w:tr>
-        <w:trPr>
-          <w:trHeight w:val="870"/>
-        </w:trPr>
-        <w:tc>
-          <w:tcPr>
-            <w:tcW w:w="1632" w:type="dxa"/>
-          </w:tcPr>
-          <w:p>
-            <w:pPr>
-              <w:pStyle w:val="Prrafodelista"/>
-              <w:ind w:left="0"/>
-              <w:rPr>
-                <w:rFonts w:ascii="Segoe UI Emoji" w:hAnsi="Segoe UI Emoji"/>
-                <w:b/>
-                <w:bCs/>
-                <w:sz w:val="24"/>
-                <w:u w:val="single"/>
-              </w:rPr>
-            </w:pPr>
-            <w:r>
-              <w:rPr>
-                <w:rFonts w:ascii="Segoe UI Emoji" w:hAnsi="Segoe UI Emoji"/>
-                <w:b/>
-                <w:bCs/>
-                <w:sz w:val="24"/>
-                <w:u w:val="single"/>
-              </w:rPr>
-              <w:t>Importancia</w:t>
-            </w:r>
-          </w:p>
-        </w:tc>
-        <w:tc>
-          <w:tcPr>
-            <w:tcW w:w="6503" w:type="dxa"/>
-            <w:gridSpan w:val="2"/>
-          </w:tcPr>
-          <w:p>
-            <w:pPr>
-              <w:pStyle w:val="Prrafodelista"/>
-              <w:ind w:left="0"/>
-              <w:rPr>
-                <w:rFonts w:ascii="Segoe UI Emoji" w:hAnsi="Segoe UI Emoji"/>
-                <w:b/>
-                <w:bCs/>
-                <w:sz w:val="24"/>
-                <w:u w:val="single"/>
-              </w:rPr>
-            </w:pPr>
-          </w:p>
-        </w:tc>
-      </w:tr>
-      <w:tr>
-        <w:trPr>
-          <w:trHeight w:val="750"/>
-        </w:trPr>
-        <w:tc>
-          <w:tcPr>
-            <w:tcW w:w="1632" w:type="dxa"/>
-          </w:tcPr>
-          <w:p>
-            <w:pPr>
-              <w:pStyle w:val="Prrafodelista"/>
-              <w:ind w:left="0"/>
-              <w:rPr>
-                <w:rFonts w:ascii="Segoe UI Emoji" w:hAnsi="Segoe UI Emoji"/>
-                <w:b/>
-                <w:bCs/>
-                <w:sz w:val="24"/>
-                <w:u w:val="single"/>
-              </w:rPr>
-            </w:pPr>
-            <w:r>
-              <w:rPr>
-                <w:rFonts w:ascii="Segoe UI Emoji" w:hAnsi="Segoe UI Emoji"/>
-                <w:b/>
-                <w:bCs/>
-                <w:sz w:val="24"/>
-                <w:u w:val="single"/>
-              </w:rPr>
-              <w:t>Urgencia</w:t>
-            </w:r>
-          </w:p>
-        </w:tc>
-        <w:tc>
-          <w:tcPr>
-            <w:tcW w:w="6503" w:type="dxa"/>
-            <w:gridSpan w:val="2"/>
-          </w:tcPr>
-          <w:p>
-            <w:pPr>
-              <w:pStyle w:val="Prrafodelista"/>
-              <w:ind w:left="0"/>
-              <w:rPr>
-                <w:rFonts w:ascii="Segoe UI Emoji" w:hAnsi="Segoe UI Emoji"/>
-                <w:b/>
-                <w:bCs/>
-                <w:sz w:val="24"/>
-                <w:u w:val="single"/>
-              </w:rPr>
-            </w:pPr>
-          </w:p>
-        </w:tc>
-      </w:tr>
-      <w:tr>
-        <w:tblPrEx>
-          <w:tblBorders>
-            <w:left w:val="none" w:sz="0" w:space="0" w:color="auto"/>
-            <w:bottom w:val="none" w:sz="0" w:space="0" w:color="auto"/>
-            <w:right w:val="none" w:sz="0" w:space="0" w:color="auto"/>
-            <w:insideH w:val="none" w:sz="0" w:space="0" w:color="auto"/>
-            <w:insideV w:val="none" w:sz="0" w:space="0" w:color="auto"/>
-          </w:tblBorders>
-        </w:tblPrEx>
-        <w:trPr>
-          <w:trHeight w:val="101"/>
-        </w:trPr>
-        <w:tc>
-          <w:tcPr>
-            <w:tcW w:w="8135" w:type="dxa"/>
-            <w:gridSpan w:val="3"/>
-          </w:tcPr>
-          <w:p>
-            <w:pPr>
-              <w:pStyle w:val="Prrafodelista"/>
-              <w:ind w:left="0"/>
-              <w:rPr>
-                <w:rFonts w:ascii="Segoe UI Emoji" w:hAnsi="Segoe UI Emoji"/>
-                <w:b/>
-                <w:bCs/>
-                <w:sz w:val="24"/>
-                <w:u w:val="single"/>
-              </w:rPr>
-            </w:pPr>
-          </w:p>
-        </w:tc>
-      </w:tr>
-    </w:tbl>
-    <w:p>
-      <w:pPr>
-        <w:pStyle w:val="Prrafodelista"/>
-        <w:rPr>
-          <w:rFonts w:ascii="Segoe UI Emoji" w:hAnsi="Segoe UI Emoji"/>
           <w:b/>
           <w:bCs/>
           <w:sz w:val="24"/>
@@ -5177,7 +2850,7 @@
 </file>
 
 <file path=word/numbering.xml><?xml version="1.0" encoding="utf-8"?>
-<w:numbering xmlns:wpc="http://schemas.microsoft.com/office/word/2010/wordprocessingCanvas" xmlns:cx="http://schemas.microsoft.com/office/drawing/2014/chartex" xmlns:cx1="http://schemas.microsoft.com/office/drawing/2015/9/8/chartex" xmlns:cx2="http://schemas.microsoft.com/office/drawing/2015/10/21/chartex" xmlns:cx3="http://schemas.microsoft.com/office/drawing/2016/5/9/chartex" xmlns:cx4="http://schemas.microsoft.com/office/drawing/2016/5/10/chartex" xmlns:cx5="http://schemas.microsoft.com/office/drawing/2016/5/11/chartex" xmlns:cx6="http://schemas.microsoft.com/office/drawing/2016/5/12/chartex" xmlns:cx7="http://schemas.microsoft.com/office/drawing/2016/5/13/chartex" xmlns:cx8="http://schemas.microsoft.com/office/drawing/2016/5/14/chartex" xmlns:mc="http://schemas.openxmlformats.org/markup-compatibility/2006" xmlns:aink="http://schemas.microsoft.com/office/drawing/2016/ink" xmlns:am3d="http://schemas.microsoft.com/office/drawing/2017/model3d" xmlns:o="urn:schemas-microsoft-com:office:office" xmlns:oel="http://schemas.microsoft.com/office/2019/extlst" xmlns:r="http://schemas.openxmlformats.org/officeDocument/2006/relationships" xmlns:m="http://schemas.openxmlformats.org/officeDocument/2006/math" xmlns:v="urn:schemas-microsoft-com:vml" xmlns:wp14="http://schemas.microsoft.com/office/word/2010/wordprocessingDrawing" xmlns:wp="http://schemas.openxmlformats.org/drawingml/2006/wordprocessingDrawing" xmlns:w10="urn:schemas-microsoft-com:office:word" xmlns:w="http://schemas.openxmlformats.org/wordprocessingml/2006/main" xmlns:w14="http://schemas.microsoft.com/office/word/2010/wordml" xmlns:w15="http://schemas.microsoft.com/office/word/2012/wordml" xmlns:w16cex="http://schemas.microsoft.com/office/word/2018/wordml/cex" xmlns:w16cid="http://schemas.microsoft.com/office/word/2016/wordml/cid" xmlns:w16="http://schemas.microsoft.com/office/word/2018/wordml" xmlns:w16du="http://schemas.microsoft.com/office/word/2023/wordml/word16du" xmlns:w16sdtdh="http://schemas.microsoft.com/office/word/2020/wordml/sdtdatahash" xmlns:w16sdtfl="http://schemas.microsoft.com/office/word/2024/wordml/sdtformatlock" xmlns:w16se="http://schemas.microsoft.com/office/word/2015/wordml/symex" xmlns:wpg="http://schemas.microsoft.com/office/word/2010/wordprocessingGroup" xmlns:wpi="http://schemas.microsoft.com/office/word/2010/wordprocessingInk" xmlns:wne="http://schemas.microsoft.com/office/word/2006/wordml" xmlns:wps="http://schemas.microsoft.com/office/word/2010/wordprocessingShape" mc:Ignorable="w14 w15 w16se w16cid w16 w16cex w16sdtdh w16sdtfl w16du wp14">
+<w:numbering xmlns:wpc="http://schemas.microsoft.com/office/word/2010/wordprocessingCanvas" xmlns:cx="http://schemas.microsoft.com/office/drawing/2014/chartex" xmlns:cx1="http://schemas.microsoft.com/office/drawing/2015/9/8/chartex" xmlns:cx2="http://schemas.microsoft.com/office/drawing/2015/10/21/chartex" xmlns:cx3="http://schemas.microsoft.com/office/drawing/2016/5/9/chartex" xmlns:cx4="http://schemas.microsoft.com/office/drawing/2016/5/10/chartex" xmlns:cx5="http://schemas.microsoft.com/office/drawing/2016/5/11/chartex" xmlns:cx6="http://schemas.microsoft.com/office/drawing/2016/5/12/chartex" xmlns:cx7="http://schemas.microsoft.com/office/drawing/2016/5/13/chartex" xmlns:cx8="http://schemas.microsoft.com/office/drawing/2016/5/14/chartex" xmlns:mc="http://schemas.openxmlformats.org/markup-compatibility/2006" xmlns:aink="http://schemas.microsoft.com/office/drawing/2016/ink" xmlns:am3d="http://schemas.microsoft.com/office/drawing/2017/model3d" xmlns:o="urn:schemas-microsoft-com:office:office" xmlns:r="http://schemas.openxmlformats.org/officeDocument/2006/relationships" xmlns:m="http://schemas.openxmlformats.org/officeDocument/2006/math" xmlns:v="urn:schemas-microsoft-com:vml" xmlns:wp14="http://schemas.microsoft.com/office/word/2010/wordprocessingDrawing" xmlns:wp="http://schemas.openxmlformats.org/drawingml/2006/wordprocessingDrawing" xmlns:w10="urn:schemas-microsoft-com:office:word" xmlns:w="http://schemas.openxmlformats.org/wordprocessingml/2006/main" xmlns:w14="http://schemas.microsoft.com/office/word/2010/wordml" xmlns:w15="http://schemas.microsoft.com/office/word/2012/wordml" xmlns:w16cex="http://schemas.microsoft.com/office/word/2018/wordml/cex" xmlns:w16cid="http://schemas.microsoft.com/office/word/2016/wordml/cid" xmlns:w16="http://schemas.microsoft.com/office/word/2018/wordml" xmlns:w16sdtdh="http://schemas.microsoft.com/office/word/2020/wordml/sdtdatahash" xmlns:w16se="http://schemas.microsoft.com/office/word/2015/wordml/symex" xmlns:wpg="http://schemas.microsoft.com/office/word/2010/wordprocessingGroup" xmlns:wpi="http://schemas.microsoft.com/office/word/2010/wordprocessingInk" xmlns:wne="http://schemas.microsoft.com/office/word/2006/wordml" xmlns:wps="http://schemas.microsoft.com/office/word/2010/wordprocessingShape" mc:Ignorable="w14 w15 w16se w16cid w16 w16cex w16sdtdh wp14">
   <w:abstractNum w:abstractNumId="0" w15:restartNumberingAfterBreak="0">
     <w:nsid w:val="08DA30F7"/>
     <w:multiLevelType w:val="hybridMultilevel"/>
@@ -5849,26 +3522,26 @@
       </w:rPr>
     </w:lvl>
   </w:abstractNum>
-  <w:num w:numId="1" w16cid:durableId="1071583768">
+  <w:num w:numId="1">
     <w:abstractNumId w:val="0"/>
   </w:num>
-  <w:num w:numId="2" w16cid:durableId="1402945747">
+  <w:num w:numId="2">
     <w:abstractNumId w:val="1"/>
   </w:num>
-  <w:num w:numId="3" w16cid:durableId="588928429">
+  <w:num w:numId="3">
     <w:abstractNumId w:val="4"/>
   </w:num>
-  <w:num w:numId="4" w16cid:durableId="803501288">
+  <w:num w:numId="4">
     <w:abstractNumId w:val="2"/>
   </w:num>
-  <w:num w:numId="5" w16cid:durableId="1354107606">
+  <w:num w:numId="5">
     <w:abstractNumId w:val="3"/>
   </w:num>
 </w:numbering>
 </file>
 
 <file path=word/styles.xml><?xml version="1.0" encoding="utf-8"?>
-<w:styles xmlns:mc="http://schemas.openxmlformats.org/markup-compatibility/2006" xmlns:r="http://schemas.openxmlformats.org/officeDocument/2006/relationships" xmlns:w="http://schemas.openxmlformats.org/wordprocessingml/2006/main" xmlns:w14="http://schemas.microsoft.com/office/word/2010/wordml" xmlns:w15="http://schemas.microsoft.com/office/word/2012/wordml" xmlns:w16cex="http://schemas.microsoft.com/office/word/2018/wordml/cex" xmlns:w16cid="http://schemas.microsoft.com/office/word/2016/wordml/cid" xmlns:w16="http://schemas.microsoft.com/office/word/2018/wordml" xmlns:w16du="http://schemas.microsoft.com/office/word/2023/wordml/word16du" xmlns:w16sdtdh="http://schemas.microsoft.com/office/word/2020/wordml/sdtdatahash" xmlns:w16sdtfl="http://schemas.microsoft.com/office/word/2024/wordml/sdtformatlock" xmlns:w16se="http://schemas.microsoft.com/office/word/2015/wordml/symex" mc:Ignorable="w14 w15 w16se w16cid w16 w16cex w16sdtdh w16sdtfl w16du">
+<w:styles xmlns:mc="http://schemas.openxmlformats.org/markup-compatibility/2006" xmlns:r="http://schemas.openxmlformats.org/officeDocument/2006/relationships" xmlns:w="http://schemas.openxmlformats.org/wordprocessingml/2006/main" xmlns:w14="http://schemas.microsoft.com/office/word/2010/wordml" xmlns:w15="http://schemas.microsoft.com/office/word/2012/wordml" xmlns:w16cex="http://schemas.microsoft.com/office/word/2018/wordml/cex" xmlns:w16cid="http://schemas.microsoft.com/office/word/2016/wordml/cid" xmlns:w16="http://schemas.microsoft.com/office/word/2018/wordml" xmlns:w16sdtdh="http://schemas.microsoft.com/office/word/2020/wordml/sdtdatahash" xmlns:w16se="http://schemas.microsoft.com/office/word/2015/wordml/symex" mc:Ignorable="w14 w15 w16se w16cid w16 w16cex w16sdtdh">
   <w:docDefaults>
     <w:rPrDefault>
       <w:rPr>
@@ -6313,6 +3986,7 @@
   <w:style w:type="character" w:default="1" w:styleId="Fuentedeprrafopredeter">
     <w:name w:val="Default Paragraph Font"/>
     <w:uiPriority w:val="1"/>
+    <w:semiHidden/>
     <w:unhideWhenUsed/>
   </w:style>
   <w:style w:type="table" w:default="1" w:styleId="Tablanormal">

</xml_diff>